<commit_message>
final updates to submit
</commit_message>
<xml_diff>
--- a/Group-Visualizations-wk7.docx
+++ b/Group-Visualizations-wk7.docx
@@ -2,43 +2,109 @@
 <file path=word/document.xml><?xml version="1.0" encoding="utf-8"?>
 <w:document xmlns:w="http://schemas.openxmlformats.org/wordprocessingml/2006/main" xmlns:m="http://schemas.openxmlformats.org/officeDocument/2006/math" xmlns:r="http://schemas.openxmlformats.org/officeDocument/2006/relationships" xmlns:o="urn:schemas-microsoft-com:office:office" xmlns:v="urn:schemas-microsoft-com:vml" xmlns:w10="urn:schemas-microsoft-com:office:word" xmlns:a="http://schemas.openxmlformats.org/drawingml/2006/main" xmlns:pic="http://schemas.openxmlformats.org/drawingml/2006/picture" xmlns:wp="http://schemas.openxmlformats.org/drawingml/2006/wordprocessingDrawing">
   <w:body>
-    <w:p>
-      <w:pPr>
-        <w:pStyle w:val="Title"/>
-      </w:pPr>
-      <w:r>
-        <w:t xml:space="preserve">Visualizations</w:t>
-      </w:r>
-    </w:p>
-    <w:p>
-      <w:pPr>
-        <w:pStyle w:val="Author"/>
-      </w:pPr>
-      <w:r>
-        <w:t xml:space="preserve">The</w:t>
-      </w:r>
-      <w:r>
-        <w:t xml:space="preserve"> </w:t>
-      </w:r>
-      <w:r>
-        <w:t xml:space="preserve">Energy</w:t>
-      </w:r>
-      <w:r>
-        <w:t xml:space="preserve"> </w:t>
-      </w:r>
-      <w:r>
-        <w:t xml:space="preserve">Generators</w:t>
-      </w:r>
-    </w:p>
-    <w:p>
-      <w:pPr>
-        <w:pStyle w:val="Date"/>
-      </w:pPr>
-      <w:r>
-        <w:t xml:space="preserve">2022-11-20</w:t>
-      </w:r>
-    </w:p>
-    <w:bookmarkStart w:id="44" w:name="Xb8c05a435f6e082450ab42c9f0c98d0b6bba8fe"/>
+    <w:tbl>
+      <w:tblPr>
+        <w:tblStyle w:val="Table"/>
+        <w:tblW w:type="auto" w:w="0"/>
+        <w:tblLook w:firstRow="0" w:lastRow="0" w:firstColumn="0" w:lastColumn="0" w:noHBand="0" w:noVBand="0" w:val="0000"/>
+      </w:tblPr>
+      <w:tblGrid>
+        <w:gridCol w:w="7920"/>
+      </w:tblGrid>
+      <w:tr>
+        <w:tc>
+          <w:tcPr/>
+          <w:p>
+            <w:pPr>
+              <w:pStyle w:val="Compact"/>
+              <w:jc w:val="left"/>
+            </w:pPr>
+            <w:r>
+              <w:t xml:space="preserve">title:</w:t>
+            </w:r>
+            <w:r>
+              <w:t xml:space="preserve"> </w:t>
+            </w:r>
+            <w:r>
+              <w:t xml:space="preserve">“</w:t>
+            </w:r>
+            <w:r>
+              <w:t xml:space="preserve">Visualizations</w:t>
+            </w:r>
+            <w:r>
+              <w:t xml:space="preserve">”</w:t>
+            </w:r>
+          </w:p>
+        </w:tc>
+      </w:tr>
+      <w:tr>
+        <w:tc>
+          <w:tcPr/>
+          <w:p>
+            <w:pPr>
+              <w:pStyle w:val="Compact"/>
+              <w:jc w:val="left"/>
+            </w:pPr>
+            <w:r>
+              <w:t xml:space="preserve">author:</w:t>
+            </w:r>
+            <w:r>
+              <w:t xml:space="preserve"> </w:t>
+            </w:r>
+            <w:r>
+              <w:t xml:space="preserve">“</w:t>
+            </w:r>
+            <w:r>
+              <w:t xml:space="preserve">The Energy Generators</w:t>
+            </w:r>
+            <w:r>
+              <w:t xml:space="preserve">”</w:t>
+            </w:r>
+          </w:p>
+        </w:tc>
+      </w:tr>
+      <w:tr>
+        <w:tc>
+          <w:tcPr/>
+          <w:p>
+            <w:pPr>
+              <w:pStyle w:val="Compact"/>
+              <w:jc w:val="left"/>
+            </w:pPr>
+            <w:r>
+              <w:t xml:space="preserve">date:</w:t>
+            </w:r>
+            <w:r>
+              <w:t xml:space="preserve"> </w:t>
+            </w:r>
+            <w:r>
+              <w:t xml:space="preserve">“</w:t>
+            </w:r>
+            <w:r>
+              <w:t xml:space="preserve">2022-11-20</w:t>
+            </w:r>
+            <w:r>
+              <w:t xml:space="preserve">”</w:t>
+            </w:r>
+          </w:p>
+        </w:tc>
+      </w:tr>
+      <w:tr>
+        <w:tc>
+          <w:tcPr/>
+          <w:p>
+            <w:pPr>
+              <w:pStyle w:val="Compact"/>
+              <w:jc w:val="left"/>
+            </w:pPr>
+            <w:r>
+              <w:t xml:space="preserve">output: word_document</w:t>
+            </w:r>
+          </w:p>
+        </w:tc>
+      </w:tr>
+    </w:tbl>
+    <w:bookmarkStart w:id="38" w:name="Xb8c05a435f6e082450ab42c9f0c98d0b6bba8fe"/>
     <w:p>
       <w:pPr>
         <w:pStyle w:val="Heading2"/>
@@ -750,7 +816,7 @@
         <w:rPr>
           <w:rStyle w:val="FloatTok"/>
         </w:rPr>
-        <w:t xml:space="preserve">2.5</w:t>
+        <w:t xml:space="preserve">2.2</w:t>
       </w:r>
       <w:r>
         <w:rPr>
@@ -805,11 +871,15 @@
           </wp:inline>
         </w:drawing>
       </w:r>
-      <w:r>
-        <w:t xml:space="preserve"> </w:t>
-      </w:r>
-      <w:r>
-        <w:t xml:space="preserve">## At least 5 visualizations that show the relationships between pairs of columns in your data set. You can choose whichever 5 (or more) pairs of columns you are interested in.</w:t>
+    </w:p>
+    <w:bookmarkEnd w:id="38"/>
+    <w:bookmarkStart w:id="54" w:name="X48ae72fbb8dd205055b2e2741a3c9450ef88efa"/>
+    <w:p>
+      <w:pPr>
+        <w:pStyle w:val="Heading2"/>
+      </w:pPr>
+      <w:r>
+        <w:t xml:space="preserve">At least 5 visualizations that show the relationships between pairs of columns in your data set. You can choose whichever 5 (or more) pairs of columns you are interested in.</w:t>
       </w:r>
     </w:p>
     <w:p>
@@ -818,53 +888,21 @@
           <w:ilvl w:val="0"/>
           <w:numId w:val="1001"/>
         </w:numPr>
-      </w:pPr>
-      <w:r>
-        <w:t xml:space="preserve">STATE vs ENERGY_SOURCE</w:t>
+        <w:pStyle w:val="Compact"/>
+      </w:pPr>
+      <w:r>
+        <w:t xml:space="preserve">TYPE_OF_PRODUCER vs GENERATION_Megawatthours</w:t>
       </w:r>
     </w:p>
     <w:p>
       <w:pPr>
-        <w:numPr>
-          <w:ilvl w:val="0"/>
-          <w:numId w:val="1001"/>
-        </w:numPr>
-      </w:pPr>
-      <w:r>
-        <w:t xml:space="preserve">STATE vs TYPE_OF_PRODUCER</w:t>
-      </w:r>
-    </w:p>
-    <w:p>
-      <w:pPr>
-        <w:numPr>
-          <w:ilvl w:val="0"/>
-          <w:numId w:val="1001"/>
-        </w:numPr>
-      </w:pPr>
-      <w:r>
-        <w:t xml:space="preserve">YEAR vs GENERATION_Megawatthours</w:t>
-      </w:r>
-    </w:p>
-    <w:p>
-      <w:pPr>
-        <w:numPr>
-          <w:ilvl w:val="0"/>
-          <w:numId w:val="1001"/>
-        </w:numPr>
-      </w:pPr>
-      <w:r>
-        <w:t xml:space="preserve">STATE VS GENERATION_Megawatthours</w:t>
-      </w:r>
-    </w:p>
-    <w:p>
-      <w:pPr>
         <w:pStyle w:val="SourceCode"/>
       </w:pPr>
       <w:r>
         <w:rPr>
           <w:rStyle w:val="NormalTok"/>
         </w:rPr>
-        <w:t xml:space="preserve">stateVsGen </w:t>
+        <w:t xml:space="preserve">ProdVsGen </w:t>
       </w:r>
       <w:r>
         <w:rPr>
@@ -885,7 +923,7 @@
         <w:rPr>
           <w:rStyle w:val="DocumentationTok"/>
         </w:rPr>
-        <w:t xml:space="preserve">##stateVsGen</w:t>
+        <w:t xml:space="preserve">##ProdVsGen</w:t>
       </w:r>
       <w:r>
         <w:br/>
@@ -894,16 +932,16 @@
         <w:rPr>
           <w:rStyle w:val="DocumentationTok"/>
         </w:rPr>
-        <w:t xml:space="preserve">##Sum up enegry Generation by source</w:t>
-      </w:r>
-      <w:r>
-        <w:br/>
-      </w:r>
-      <w:r>
-        <w:rPr>
-          <w:rStyle w:val="NormalTok"/>
-        </w:rPr>
-        <w:t xml:space="preserve">totalByState </w:t>
+        <w:t xml:space="preserve">##Sum up enegry Generation by producer</w:t>
+      </w:r>
+      <w:r>
+        <w:br/>
+      </w:r>
+      <w:r>
+        <w:rPr>
+          <w:rStyle w:val="NormalTok"/>
+        </w:rPr>
+        <w:t xml:space="preserve">totalByMonth </w:t>
       </w:r>
       <w:r>
         <w:rPr>
@@ -915,7 +953,7 @@
         <w:rPr>
           <w:rStyle w:val="NormalTok"/>
         </w:rPr>
-        <w:t xml:space="preserve"> stateVsGen </w:t>
+        <w:t xml:space="preserve"> ProdVsGen </w:t>
       </w:r>
       <w:r>
         <w:rPr>
@@ -939,7 +977,7 @@
         <w:rPr>
           <w:rStyle w:val="NormalTok"/>
         </w:rPr>
-        <w:t xml:space="preserve">(STATE) </w:t>
+        <w:t xml:space="preserve">(TYPE_OF_PRODUCER) </w:t>
       </w:r>
       <w:r>
         <w:rPr>
@@ -990,13 +1028,58 @@
         <w:rPr>
           <w:rStyle w:val="NormalTok"/>
         </w:rPr>
-        <w:t xml:space="preserve">(GENERATION_Megawatthours)) </w:t>
+        <w:t xml:space="preserve">(GENERATION_Megawatthours))</w:t>
+      </w:r>
+      <w:r>
+        <w:br/>
+      </w:r>
+      <w:r>
+        <w:rPr>
+          <w:rStyle w:val="DocumentationTok"/>
+        </w:rPr>
+        <w:t xml:space="preserve">##totalBySource</w:t>
+      </w:r>
+      <w:r>
+        <w:br/>
+      </w:r>
+      <w:r>
+        <w:rPr>
+          <w:rStyle w:val="DocumentationTok"/>
+        </w:rPr>
+        <w:t xml:space="preserve">## create bar graph for total production</w:t>
+      </w:r>
+      <w:r>
+        <w:br/>
+      </w:r>
+      <w:r>
+        <w:rPr>
+          <w:rStyle w:val="FunctionTok"/>
+        </w:rPr>
+        <w:t xml:space="preserve">ggplot</w:t>
+      </w:r>
+      <w:r>
+        <w:rPr>
+          <w:rStyle w:val="NormalTok"/>
+        </w:rPr>
+        <w:t xml:space="preserve">(</w:t>
+      </w:r>
+      <w:r>
+        <w:rPr>
+          <w:rStyle w:val="AttributeTok"/>
+        </w:rPr>
+        <w:t xml:space="preserve">data =</w:t>
+      </w:r>
+      <w:r>
+        <w:rPr>
+          <w:rStyle w:val="NormalTok"/>
+        </w:rPr>
+        <w:t xml:space="preserve"> totalByMonth) </w:t>
       </w:r>
       <w:r>
         <w:rPr>
           <w:rStyle w:val="SpecialCharTok"/>
         </w:rPr>
-        <w:t xml:space="preserve">%&gt;%</w:t>
+        <w:t xml:space="preserve">+</w:t>
       </w:r>
       <w:r>
         <w:br/>
@@ -1011,7 +1094,7 @@
         <w:rPr>
           <w:rStyle w:val="FunctionTok"/>
         </w:rPr>
-        <w:t xml:space="preserve">filter</w:t>
+        <w:t xml:space="preserve">geom_bar</w:t>
       </w:r>
       <w:r>
         <w:rPr>
@@ -1021,123 +1104,168 @@
       </w:r>
       <w:r>
         <w:rPr>
+          <w:rStyle w:val="FunctionTok"/>
+        </w:rPr>
+        <w:t xml:space="preserve">aes</w:t>
+      </w:r>
+      <w:r>
+        <w:rPr>
+          <w:rStyle w:val="NormalTok"/>
+        </w:rPr>
+        <w:t xml:space="preserve">(</w:t>
+      </w:r>
+      <w:r>
+        <w:rPr>
+          <w:rStyle w:val="AttributeTok"/>
+        </w:rPr>
+        <w:t xml:space="preserve">y =</w:t>
+      </w:r>
+      <w:r>
+        <w:rPr>
+          <w:rStyle w:val="NormalTok"/>
+        </w:rPr>
+        <w:t xml:space="preserve"> </w:t>
+      </w:r>
+      <w:r>
+        <w:rPr>
+          <w:rStyle w:val="FunctionTok"/>
+        </w:rPr>
+        <w:t xml:space="preserve">reorder</w:t>
+      </w:r>
+      <w:r>
+        <w:rPr>
+          <w:rStyle w:val="NormalTok"/>
+        </w:rPr>
+        <w:t xml:space="preserve">(TYPE_OF_PRODUCER, totalProduction), </w:t>
+      </w:r>
+      <w:r>
+        <w:rPr>
+          <w:rStyle w:val="AttributeTok"/>
+        </w:rPr>
+        <w:t xml:space="preserve">x =</w:t>
+      </w:r>
+      <w:r>
+        <w:rPr>
+          <w:rStyle w:val="NormalTok"/>
+        </w:rPr>
+        <w:t xml:space="preserve"> totalProduction), </w:t>
+      </w:r>
+      <w:r>
+        <w:rPr>
+          <w:rStyle w:val="AttributeTok"/>
+        </w:rPr>
+        <w:t xml:space="preserve">stat =</w:t>
+      </w:r>
+      <w:r>
+        <w:rPr>
+          <w:rStyle w:val="NormalTok"/>
+        </w:rPr>
+        <w:t xml:space="preserve"> </w:t>
+      </w:r>
+      <w:r>
+        <w:rPr>
+          <w:rStyle w:val="StringTok"/>
+        </w:rPr>
+        <w:t xml:space="preserve">"identity"</w:t>
+      </w:r>
+      <w:r>
+        <w:rPr>
+          <w:rStyle w:val="NormalTok"/>
+        </w:rPr>
+        <w:t xml:space="preserve">) </w:t>
+      </w:r>
+      <w:r>
+        <w:rPr>
           <w:rStyle w:val="SpecialCharTok"/>
         </w:rPr>
-        <w:t xml:space="preserve">!</w:t>
-      </w:r>
-      <w:r>
-        <w:rPr>
-          <w:rStyle w:val="NormalTok"/>
-        </w:rPr>
-        <w:t xml:space="preserve">STATE</w:t>
-      </w:r>
-      <w:r>
-        <w:rPr>
-          <w:rStyle w:val="SpecialCharTok"/>
-        </w:rPr>
-        <w:t xml:space="preserve">==</w:t>
+        <w:t xml:space="preserve">+</w:t>
+      </w:r>
+      <w:r>
+        <w:br/>
+      </w:r>
+      <w:r>
+        <w:rPr>
+          <w:rStyle w:val="NormalTok"/>
+        </w:rPr>
+        <w:t xml:space="preserve">  </w:t>
+      </w:r>
+      <w:r>
+        <w:rPr>
+          <w:rStyle w:val="FunctionTok"/>
+        </w:rPr>
+        <w:t xml:space="preserve">labs</w:t>
+      </w:r>
+      <w:r>
+        <w:rPr>
+          <w:rStyle w:val="NormalTok"/>
+        </w:rPr>
+        <w:t xml:space="preserve">(</w:t>
+      </w:r>
+      <w:r>
+        <w:rPr>
+          <w:rStyle w:val="AttributeTok"/>
+        </w:rPr>
+        <w:t xml:space="preserve">title =</w:t>
+      </w:r>
+      <w:r>
+        <w:rPr>
+          <w:rStyle w:val="NormalTok"/>
+        </w:rPr>
+        <w:t xml:space="preserve"> </w:t>
       </w:r>
       <w:r>
         <w:rPr>
           <w:rStyle w:val="StringTok"/>
         </w:rPr>
-        <w:t xml:space="preserve">"US-TOTAL"</w:t>
-      </w:r>
-      <w:r>
-        <w:rPr>
-          <w:rStyle w:val="NormalTok"/>
-        </w:rPr>
-        <w:t xml:space="preserve">) </w:t>
-      </w:r>
-      <w:r>
-        <w:rPr>
-          <w:rStyle w:val="DocumentationTok"/>
-        </w:rPr>
-        <w:t xml:space="preserve">## remove Total category</w:t>
-      </w:r>
-      <w:r>
-        <w:br/>
-      </w:r>
-      <w:r>
-        <w:rPr>
-          <w:rStyle w:val="DocumentationTok"/>
-        </w:rPr>
-        <w:t xml:space="preserve">##totalBySource</w:t>
-      </w:r>
-      <w:r>
-        <w:br/>
-      </w:r>
-      <w:r>
-        <w:rPr>
-          <w:rStyle w:val="DocumentationTok"/>
-        </w:rPr>
-        <w:t xml:space="preserve">## create bar graph for total production</w:t>
-      </w:r>
-      <w:r>
-        <w:br/>
-      </w:r>
-      <w:r>
-        <w:rPr>
-          <w:rStyle w:val="FunctionTok"/>
-        </w:rPr>
-        <w:t xml:space="preserve">ggplot</w:t>
-      </w:r>
-      <w:r>
-        <w:rPr>
-          <w:rStyle w:val="NormalTok"/>
-        </w:rPr>
-        <w:t xml:space="preserve">(</w:t>
+        <w:t xml:space="preserve">"Total GENERATION_Megawatthours by PRODUCER"</w:t>
+      </w:r>
+      <w:r>
+        <w:rPr>
+          <w:rStyle w:val="NormalTok"/>
+        </w:rPr>
+        <w:t xml:space="preserve">,</w:t>
+      </w:r>
+      <w:r>
+        <w:br/>
+      </w:r>
+      <w:r>
+        <w:rPr>
+          <w:rStyle w:val="NormalTok"/>
+        </w:rPr>
+        <w:t xml:space="preserve">       </w:t>
       </w:r>
       <w:r>
         <w:rPr>
           <w:rStyle w:val="AttributeTok"/>
         </w:rPr>
-        <w:t xml:space="preserve">data =</w:t>
-      </w:r>
-      <w:r>
-        <w:rPr>
-          <w:rStyle w:val="NormalTok"/>
-        </w:rPr>
-        <w:t xml:space="preserve"> totalByState) </w:t>
-      </w:r>
-      <w:r>
-        <w:rPr>
-          <w:rStyle w:val="SpecialCharTok"/>
-        </w:rPr>
-        <w:t xml:space="preserve">+</w:t>
-      </w:r>
-      <w:r>
-        <w:br/>
-      </w:r>
-      <w:r>
-        <w:rPr>
-          <w:rStyle w:val="NormalTok"/>
-        </w:rPr>
-        <w:t xml:space="preserve">  </w:t>
-      </w:r>
-      <w:r>
-        <w:rPr>
-          <w:rStyle w:val="FunctionTok"/>
-        </w:rPr>
-        <w:t xml:space="preserve">geom_bar</w:t>
-      </w:r>
-      <w:r>
-        <w:rPr>
-          <w:rStyle w:val="NormalTok"/>
-        </w:rPr>
-        <w:t xml:space="preserve">(</w:t>
-      </w:r>
-      <w:r>
-        <w:rPr>
-          <w:rStyle w:val="FunctionTok"/>
-        </w:rPr>
-        <w:t xml:space="preserve">aes</w:t>
-      </w:r>
-      <w:r>
-        <w:rPr>
-          <w:rStyle w:val="NormalTok"/>
-        </w:rPr>
-        <w:t xml:space="preserve">(</w:t>
+        <w:t xml:space="preserve">x =</w:t>
+      </w:r>
+      <w:r>
+        <w:rPr>
+          <w:rStyle w:val="NormalTok"/>
+        </w:rPr>
+        <w:t xml:space="preserve"> </w:t>
+      </w:r>
+      <w:r>
+        <w:rPr>
+          <w:rStyle w:val="StringTok"/>
+        </w:rPr>
+        <w:t xml:space="preserve">"GENERATION_Megawatthours"</w:t>
+      </w:r>
+      <w:r>
+        <w:rPr>
+          <w:rStyle w:val="NormalTok"/>
+        </w:rPr>
+        <w:t xml:space="preserve">,</w:t>
+      </w:r>
+      <w:r>
+        <w:br/>
+      </w:r>
+      <w:r>
+        <w:rPr>
+          <w:rStyle w:val="NormalTok"/>
+        </w:rPr>
+        <w:t xml:space="preserve">       </w:t>
       </w:r>
       <w:r>
         <w:rPr>
@@ -1153,162 +1281,9 @@
       </w:r>
       <w:r>
         <w:rPr>
-          <w:rStyle w:val="FunctionTok"/>
-        </w:rPr>
-        <w:t xml:space="preserve">reorder</w:t>
-      </w:r>
-      <w:r>
-        <w:rPr>
-          <w:rStyle w:val="NormalTok"/>
-        </w:rPr>
-        <w:t xml:space="preserve">(STATE, totalProduction), </w:t>
-      </w:r>
-      <w:r>
-        <w:rPr>
-          <w:rStyle w:val="AttributeTok"/>
-        </w:rPr>
-        <w:t xml:space="preserve">x =</w:t>
-      </w:r>
-      <w:r>
-        <w:rPr>
-          <w:rStyle w:val="NormalTok"/>
-        </w:rPr>
-        <w:t xml:space="preserve"> totalProduction), </w:t>
-      </w:r>
-      <w:r>
-        <w:rPr>
-          <w:rStyle w:val="AttributeTok"/>
-        </w:rPr>
-        <w:t xml:space="preserve">stat =</w:t>
-      </w:r>
-      <w:r>
-        <w:rPr>
-          <w:rStyle w:val="NormalTok"/>
-        </w:rPr>
-        <w:t xml:space="preserve"> </w:t>
-      </w:r>
-      <w:r>
-        <w:rPr>
           <w:rStyle w:val="StringTok"/>
         </w:rPr>
-        <w:t xml:space="preserve">"identity"</w:t>
-      </w:r>
-      <w:r>
-        <w:rPr>
-          <w:rStyle w:val="NormalTok"/>
-        </w:rPr>
-        <w:t xml:space="preserve">) </w:t>
-      </w:r>
-      <w:r>
-        <w:rPr>
-          <w:rStyle w:val="SpecialCharTok"/>
-        </w:rPr>
-        <w:t xml:space="preserve">+</w:t>
-      </w:r>
-      <w:r>
-        <w:br/>
-      </w:r>
-      <w:r>
-        <w:rPr>
-          <w:rStyle w:val="NormalTok"/>
-        </w:rPr>
-        <w:t xml:space="preserve">  </w:t>
-      </w:r>
-      <w:r>
-        <w:rPr>
-          <w:rStyle w:val="FunctionTok"/>
-        </w:rPr>
-        <w:t xml:space="preserve">labs</w:t>
-      </w:r>
-      <w:r>
-        <w:rPr>
-          <w:rStyle w:val="NormalTok"/>
-        </w:rPr>
-        <w:t xml:space="preserve">(</w:t>
-      </w:r>
-      <w:r>
-        <w:rPr>
-          <w:rStyle w:val="AttributeTok"/>
-        </w:rPr>
-        <w:t xml:space="preserve">title =</w:t>
-      </w:r>
-      <w:r>
-        <w:rPr>
-          <w:rStyle w:val="NormalTok"/>
-        </w:rPr>
-        <w:t xml:space="preserve"> </w:t>
-      </w:r>
-      <w:r>
-        <w:rPr>
-          <w:rStyle w:val="StringTok"/>
-        </w:rPr>
-        <w:t xml:space="preserve">"Total GENERATION_Megawatthours by STATE"</w:t>
-      </w:r>
-      <w:r>
-        <w:rPr>
-          <w:rStyle w:val="NormalTok"/>
-        </w:rPr>
-        <w:t xml:space="preserve">,</w:t>
-      </w:r>
-      <w:r>
-        <w:br/>
-      </w:r>
-      <w:r>
-        <w:rPr>
-          <w:rStyle w:val="NormalTok"/>
-        </w:rPr>
-        <w:t xml:space="preserve">       </w:t>
-      </w:r>
-      <w:r>
-        <w:rPr>
-          <w:rStyle w:val="AttributeTok"/>
-        </w:rPr>
-        <w:t xml:space="preserve">x =</w:t>
-      </w:r>
-      <w:r>
-        <w:rPr>
-          <w:rStyle w:val="NormalTok"/>
-        </w:rPr>
-        <w:t xml:space="preserve"> </w:t>
-      </w:r>
-      <w:r>
-        <w:rPr>
-          <w:rStyle w:val="StringTok"/>
-        </w:rPr>
-        <w:t xml:space="preserve">"GENERATION_Megawatthours"</w:t>
-      </w:r>
-      <w:r>
-        <w:rPr>
-          <w:rStyle w:val="NormalTok"/>
-        </w:rPr>
-        <w:t xml:space="preserve">,</w:t>
-      </w:r>
-      <w:r>
-        <w:br/>
-      </w:r>
-      <w:r>
-        <w:rPr>
-          <w:rStyle w:val="NormalTok"/>
-        </w:rPr>
-        <w:t xml:space="preserve">       </w:t>
-      </w:r>
-      <w:r>
-        <w:rPr>
-          <w:rStyle w:val="AttributeTok"/>
-        </w:rPr>
-        <w:t xml:space="preserve">y =</w:t>
-      </w:r>
-      <w:r>
-        <w:rPr>
-          <w:rStyle w:val="NormalTok"/>
-        </w:rPr>
-        <w:t xml:space="preserve"> </w:t>
-      </w:r>
-      <w:r>
-        <w:rPr>
-          <w:rStyle w:val="StringTok"/>
-        </w:rPr>
-        <w:t xml:space="preserve">"STATE"</w:t>
+        <w:t xml:space="preserve">"Type of Producer"</w:t>
       </w:r>
       <w:r>
         <w:rPr>
@@ -1326,18 +1301,18 @@
           <wp:inline>
             <wp:extent cx="5334000" cy="4267200"/>
             <wp:effectExtent b="0" l="0" r="0" t="0"/>
-            <wp:docPr descr="" title="" id="39" name="Picture"/>
+            <wp:docPr descr="" title="" id="40" name="Picture"/>
             <a:graphic>
               <a:graphicData uri="http://schemas.openxmlformats.org/drawingml/2006/picture">
                 <pic:pic>
                   <pic:nvPicPr>
-                    <pic:cNvPr descr="Group-Visualizations-wk7_files/figure-docx/unnamed-chunk-5-1.png" id="40" name="Picture"/>
+                    <pic:cNvPr descr="Group-Visualizations-wk7_files/figure-docx/unnamed-chunk-2-1.png" id="41" name="Picture"/>
                     <pic:cNvPicPr>
                       <a:picLocks noChangeArrowheads="1" noChangeAspect="1"/>
                     </pic:cNvPicPr>
                   </pic:nvPicPr>
                   <pic:blipFill>
-                    <a:blip r:embed="rId38"/>
+                    <a:blip r:embed="rId39"/>
                     <a:stretch>
                       <a:fillRect/>
                     </a:stretch>
@@ -1363,22 +1338,28 @@
           </wp:inline>
         </w:drawing>
       </w:r>
-      <w:r>
-        <w:t xml:space="preserve"> </w:t>
-      </w:r>
-      <w:r>
-        <w:t xml:space="preserve">5. ENERGY_SOURCE vs GENERATION_Megawatthours</w:t>
-      </w:r>
     </w:p>
     <w:p>
       <w:pPr>
+        <w:numPr>
+          <w:ilvl w:val="0"/>
+          <w:numId w:val="1002"/>
+        </w:numPr>
+        <w:pStyle w:val="Compact"/>
+      </w:pPr>
+      <w:r>
+        <w:t xml:space="preserve">MONTH vs GENERATION_Megawatthours</w:t>
+      </w:r>
+    </w:p>
+    <w:p>
+      <w:pPr>
         <w:pStyle w:val="SourceCode"/>
       </w:pPr>
       <w:r>
         <w:rPr>
           <w:rStyle w:val="NormalTok"/>
         </w:rPr>
-        <w:t xml:space="preserve">sourceVsGen </w:t>
+        <w:t xml:space="preserve">MonthVsGen </w:t>
       </w:r>
       <w:r>
         <w:rPr>
@@ -1399,7 +1380,7 @@
         <w:rPr>
           <w:rStyle w:val="DocumentationTok"/>
         </w:rPr>
-        <w:t xml:space="preserve">##stateVsGen</w:t>
+        <w:t xml:space="preserve">##MonthVsGen</w:t>
       </w:r>
       <w:r>
         <w:br/>
@@ -1408,16 +1389,16 @@
         <w:rPr>
           <w:rStyle w:val="DocumentationTok"/>
         </w:rPr>
-        <w:t xml:space="preserve">##Sum up enegry Generation by source</w:t>
-      </w:r>
-      <w:r>
-        <w:br/>
-      </w:r>
-      <w:r>
-        <w:rPr>
-          <w:rStyle w:val="NormalTok"/>
-        </w:rPr>
-        <w:t xml:space="preserve">totalBySource </w:t>
+        <w:t xml:space="preserve">##Sum up enegry Generation by month</w:t>
+      </w:r>
+      <w:r>
+        <w:br/>
+      </w:r>
+      <w:r>
+        <w:rPr>
+          <w:rStyle w:val="NormalTok"/>
+        </w:rPr>
+        <w:t xml:space="preserve">totalByMonth </w:t>
       </w:r>
       <w:r>
         <w:rPr>
@@ -1429,7 +1410,7 @@
         <w:rPr>
           <w:rStyle w:val="NormalTok"/>
         </w:rPr>
-        <w:t xml:space="preserve"> sourceVsGen </w:t>
+        <w:t xml:space="preserve"> MonthVsGen </w:t>
       </w:r>
       <w:r>
         <w:rPr>
@@ -1453,7 +1434,7 @@
         <w:rPr>
           <w:rStyle w:val="NormalTok"/>
         </w:rPr>
-        <w:t xml:space="preserve">(ENERGY_SOURCE) </w:t>
+        <w:t xml:space="preserve">(MONTH) </w:t>
       </w:r>
       <w:r>
         <w:rPr>
@@ -1504,13 +1485,58 @@
         <w:rPr>
           <w:rStyle w:val="NormalTok"/>
         </w:rPr>
-        <w:t xml:space="preserve">(GENERATION_Megawatthours)) </w:t>
+        <w:t xml:space="preserve">(GENERATION_Megawatthours))</w:t>
+      </w:r>
+      <w:r>
+        <w:br/>
+      </w:r>
+      <w:r>
+        <w:rPr>
+          <w:rStyle w:val="DocumentationTok"/>
+        </w:rPr>
+        <w:t xml:space="preserve">##totalBySource</w:t>
+      </w:r>
+      <w:r>
+        <w:br/>
+      </w:r>
+      <w:r>
+        <w:rPr>
+          <w:rStyle w:val="DocumentationTok"/>
+        </w:rPr>
+        <w:t xml:space="preserve">## create bar graph for total production</w:t>
+      </w:r>
+      <w:r>
+        <w:br/>
+      </w:r>
+      <w:r>
+        <w:rPr>
+          <w:rStyle w:val="FunctionTok"/>
+        </w:rPr>
+        <w:t xml:space="preserve">ggplot</w:t>
+      </w:r>
+      <w:r>
+        <w:rPr>
+          <w:rStyle w:val="NormalTok"/>
+        </w:rPr>
+        <w:t xml:space="preserve">(</w:t>
+      </w:r>
+      <w:r>
+        <w:rPr>
+          <w:rStyle w:val="AttributeTok"/>
+        </w:rPr>
+        <w:t xml:space="preserve">data =</w:t>
+      </w:r>
+      <w:r>
+        <w:rPr>
+          <w:rStyle w:val="NormalTok"/>
+        </w:rPr>
+        <w:t xml:space="preserve"> totalByMonth) </w:t>
       </w:r>
       <w:r>
         <w:rPr>
           <w:rStyle w:val="SpecialCharTok"/>
         </w:rPr>
-        <w:t xml:space="preserve">%&gt;%</w:t>
+        <w:t xml:space="preserve">+</w:t>
       </w:r>
       <w:r>
         <w:br/>
@@ -1525,7 +1551,7 @@
         <w:rPr>
           <w:rStyle w:val="FunctionTok"/>
         </w:rPr>
-        <w:t xml:space="preserve">filter</w:t>
+        <w:t xml:space="preserve">geom_bar</w:t>
       </w:r>
       <w:r>
         <w:rPr>
@@ -1535,123 +1561,168 @@
       </w:r>
       <w:r>
         <w:rPr>
+          <w:rStyle w:val="FunctionTok"/>
+        </w:rPr>
+        <w:t xml:space="preserve">aes</w:t>
+      </w:r>
+      <w:r>
+        <w:rPr>
+          <w:rStyle w:val="NormalTok"/>
+        </w:rPr>
+        <w:t xml:space="preserve">(</w:t>
+      </w:r>
+      <w:r>
+        <w:rPr>
+          <w:rStyle w:val="AttributeTok"/>
+        </w:rPr>
+        <w:t xml:space="preserve">y =</w:t>
+      </w:r>
+      <w:r>
+        <w:rPr>
+          <w:rStyle w:val="NormalTok"/>
+        </w:rPr>
+        <w:t xml:space="preserve"> </w:t>
+      </w:r>
+      <w:r>
+        <w:rPr>
+          <w:rStyle w:val="FunctionTok"/>
+        </w:rPr>
+        <w:t xml:space="preserve">reorder</w:t>
+      </w:r>
+      <w:r>
+        <w:rPr>
+          <w:rStyle w:val="NormalTok"/>
+        </w:rPr>
+        <w:t xml:space="preserve">(MONTH, totalProduction), </w:t>
+      </w:r>
+      <w:r>
+        <w:rPr>
+          <w:rStyle w:val="AttributeTok"/>
+        </w:rPr>
+        <w:t xml:space="preserve">x =</w:t>
+      </w:r>
+      <w:r>
+        <w:rPr>
+          <w:rStyle w:val="NormalTok"/>
+        </w:rPr>
+        <w:t xml:space="preserve"> totalProduction), </w:t>
+      </w:r>
+      <w:r>
+        <w:rPr>
+          <w:rStyle w:val="AttributeTok"/>
+        </w:rPr>
+        <w:t xml:space="preserve">stat =</w:t>
+      </w:r>
+      <w:r>
+        <w:rPr>
+          <w:rStyle w:val="NormalTok"/>
+        </w:rPr>
+        <w:t xml:space="preserve"> </w:t>
+      </w:r>
+      <w:r>
+        <w:rPr>
+          <w:rStyle w:val="StringTok"/>
+        </w:rPr>
+        <w:t xml:space="preserve">"identity"</w:t>
+      </w:r>
+      <w:r>
+        <w:rPr>
+          <w:rStyle w:val="NormalTok"/>
+        </w:rPr>
+        <w:t xml:space="preserve">) </w:t>
+      </w:r>
+      <w:r>
+        <w:rPr>
           <w:rStyle w:val="SpecialCharTok"/>
         </w:rPr>
-        <w:t xml:space="preserve">!</w:t>
-      </w:r>
-      <w:r>
-        <w:rPr>
-          <w:rStyle w:val="NormalTok"/>
-        </w:rPr>
-        <w:t xml:space="preserve">ENERGY_SOURCE</w:t>
-      </w:r>
-      <w:r>
-        <w:rPr>
-          <w:rStyle w:val="SpecialCharTok"/>
-        </w:rPr>
-        <w:t xml:space="preserve">==</w:t>
+        <w:t xml:space="preserve">+</w:t>
+      </w:r>
+      <w:r>
+        <w:br/>
+      </w:r>
+      <w:r>
+        <w:rPr>
+          <w:rStyle w:val="NormalTok"/>
+        </w:rPr>
+        <w:t xml:space="preserve">  </w:t>
+      </w:r>
+      <w:r>
+        <w:rPr>
+          <w:rStyle w:val="FunctionTok"/>
+        </w:rPr>
+        <w:t xml:space="preserve">labs</w:t>
+      </w:r>
+      <w:r>
+        <w:rPr>
+          <w:rStyle w:val="NormalTok"/>
+        </w:rPr>
+        <w:t xml:space="preserve">(</w:t>
+      </w:r>
+      <w:r>
+        <w:rPr>
+          <w:rStyle w:val="AttributeTok"/>
+        </w:rPr>
+        <w:t xml:space="preserve">title =</w:t>
+      </w:r>
+      <w:r>
+        <w:rPr>
+          <w:rStyle w:val="NormalTok"/>
+        </w:rPr>
+        <w:t xml:space="preserve"> </w:t>
       </w:r>
       <w:r>
         <w:rPr>
           <w:rStyle w:val="StringTok"/>
         </w:rPr>
-        <w:t xml:space="preserve">"Total"</w:t>
-      </w:r>
-      <w:r>
-        <w:rPr>
-          <w:rStyle w:val="NormalTok"/>
-        </w:rPr>
-        <w:t xml:space="preserve">) </w:t>
-      </w:r>
-      <w:r>
-        <w:rPr>
-          <w:rStyle w:val="DocumentationTok"/>
-        </w:rPr>
-        <w:t xml:space="preserve">## remove Total category</w:t>
-      </w:r>
-      <w:r>
-        <w:br/>
-      </w:r>
-      <w:r>
-        <w:rPr>
-          <w:rStyle w:val="DocumentationTok"/>
-        </w:rPr>
-        <w:t xml:space="preserve">##totalBySource</w:t>
-      </w:r>
-      <w:r>
-        <w:br/>
-      </w:r>
-      <w:r>
-        <w:rPr>
-          <w:rStyle w:val="DocumentationTok"/>
-        </w:rPr>
-        <w:t xml:space="preserve">## create bar graph for total production</w:t>
-      </w:r>
-      <w:r>
-        <w:br/>
-      </w:r>
-      <w:r>
-        <w:rPr>
-          <w:rStyle w:val="FunctionTok"/>
-        </w:rPr>
-        <w:t xml:space="preserve">ggplot</w:t>
-      </w:r>
-      <w:r>
-        <w:rPr>
-          <w:rStyle w:val="NormalTok"/>
-        </w:rPr>
-        <w:t xml:space="preserve">(</w:t>
+        <w:t xml:space="preserve">"Total GENERATION_Megawatthours by MONTH"</w:t>
+      </w:r>
+      <w:r>
+        <w:rPr>
+          <w:rStyle w:val="NormalTok"/>
+        </w:rPr>
+        <w:t xml:space="preserve">,</w:t>
+      </w:r>
+      <w:r>
+        <w:br/>
+      </w:r>
+      <w:r>
+        <w:rPr>
+          <w:rStyle w:val="NormalTok"/>
+        </w:rPr>
+        <w:t xml:space="preserve">       </w:t>
       </w:r>
       <w:r>
         <w:rPr>
           <w:rStyle w:val="AttributeTok"/>
         </w:rPr>
-        <w:t xml:space="preserve">data =</w:t>
-      </w:r>
-      <w:r>
-        <w:rPr>
-          <w:rStyle w:val="NormalTok"/>
-        </w:rPr>
-        <w:t xml:space="preserve"> totalBySource) </w:t>
-      </w:r>
-      <w:r>
-        <w:rPr>
-          <w:rStyle w:val="SpecialCharTok"/>
-        </w:rPr>
-        <w:t xml:space="preserve">+</w:t>
-      </w:r>
-      <w:r>
-        <w:br/>
-      </w:r>
-      <w:r>
-        <w:rPr>
-          <w:rStyle w:val="NormalTok"/>
-        </w:rPr>
-        <w:t xml:space="preserve">  </w:t>
-      </w:r>
-      <w:r>
-        <w:rPr>
-          <w:rStyle w:val="FunctionTok"/>
-        </w:rPr>
-        <w:t xml:space="preserve">geom_bar</w:t>
-      </w:r>
-      <w:r>
-        <w:rPr>
-          <w:rStyle w:val="NormalTok"/>
-        </w:rPr>
-        <w:t xml:space="preserve">(</w:t>
-      </w:r>
-      <w:r>
-        <w:rPr>
-          <w:rStyle w:val="FunctionTok"/>
-        </w:rPr>
-        <w:t xml:space="preserve">aes</w:t>
-      </w:r>
-      <w:r>
-        <w:rPr>
-          <w:rStyle w:val="NormalTok"/>
-        </w:rPr>
-        <w:t xml:space="preserve">(</w:t>
+        <w:t xml:space="preserve">x =</w:t>
+      </w:r>
+      <w:r>
+        <w:rPr>
+          <w:rStyle w:val="NormalTok"/>
+        </w:rPr>
+        <w:t xml:space="preserve"> </w:t>
+      </w:r>
+      <w:r>
+        <w:rPr>
+          <w:rStyle w:val="StringTok"/>
+        </w:rPr>
+        <w:t xml:space="preserve">"GENERATION_Megawatthours"</w:t>
+      </w:r>
+      <w:r>
+        <w:rPr>
+          <w:rStyle w:val="NormalTok"/>
+        </w:rPr>
+        <w:t xml:space="preserve">,</w:t>
+      </w:r>
+      <w:r>
+        <w:br/>
+      </w:r>
+      <w:r>
+        <w:rPr>
+          <w:rStyle w:val="NormalTok"/>
+        </w:rPr>
+        <w:t xml:space="preserve">       </w:t>
       </w:r>
       <w:r>
         <w:rPr>
@@ -1667,162 +1738,9 @@
       </w:r>
       <w:r>
         <w:rPr>
-          <w:rStyle w:val="FunctionTok"/>
-        </w:rPr>
-        <w:t xml:space="preserve">reorder</w:t>
-      </w:r>
-      <w:r>
-        <w:rPr>
-          <w:rStyle w:val="NormalTok"/>
-        </w:rPr>
-        <w:t xml:space="preserve">(ENERGY_SOURCE, totalProduction), </w:t>
-      </w:r>
-      <w:r>
-        <w:rPr>
-          <w:rStyle w:val="AttributeTok"/>
-        </w:rPr>
-        <w:t xml:space="preserve">x =</w:t>
-      </w:r>
-      <w:r>
-        <w:rPr>
-          <w:rStyle w:val="NormalTok"/>
-        </w:rPr>
-        <w:t xml:space="preserve"> totalProduction), </w:t>
-      </w:r>
-      <w:r>
-        <w:rPr>
-          <w:rStyle w:val="AttributeTok"/>
-        </w:rPr>
-        <w:t xml:space="preserve">stat =</w:t>
-      </w:r>
-      <w:r>
-        <w:rPr>
-          <w:rStyle w:val="NormalTok"/>
-        </w:rPr>
-        <w:t xml:space="preserve"> </w:t>
-      </w:r>
-      <w:r>
-        <w:rPr>
           <w:rStyle w:val="StringTok"/>
         </w:rPr>
-        <w:t xml:space="preserve">"identity"</w:t>
-      </w:r>
-      <w:r>
-        <w:rPr>
-          <w:rStyle w:val="NormalTok"/>
-        </w:rPr>
-        <w:t xml:space="preserve">) </w:t>
-      </w:r>
-      <w:r>
-        <w:rPr>
-          <w:rStyle w:val="SpecialCharTok"/>
-        </w:rPr>
-        <w:t xml:space="preserve">+</w:t>
-      </w:r>
-      <w:r>
-        <w:br/>
-      </w:r>
-      <w:r>
-        <w:rPr>
-          <w:rStyle w:val="NormalTok"/>
-        </w:rPr>
-        <w:t xml:space="preserve">  </w:t>
-      </w:r>
-      <w:r>
-        <w:rPr>
-          <w:rStyle w:val="FunctionTok"/>
-        </w:rPr>
-        <w:t xml:space="preserve">labs</w:t>
-      </w:r>
-      <w:r>
-        <w:rPr>
-          <w:rStyle w:val="NormalTok"/>
-        </w:rPr>
-        <w:t xml:space="preserve">(</w:t>
-      </w:r>
-      <w:r>
-        <w:rPr>
-          <w:rStyle w:val="AttributeTok"/>
-        </w:rPr>
-        <w:t xml:space="preserve">title =</w:t>
-      </w:r>
-      <w:r>
-        <w:rPr>
-          <w:rStyle w:val="NormalTok"/>
-        </w:rPr>
-        <w:t xml:space="preserve"> </w:t>
-      </w:r>
-      <w:r>
-        <w:rPr>
-          <w:rStyle w:val="StringTok"/>
-        </w:rPr>
-        <w:t xml:space="preserve">"Total GENERATION_Megawatthours by ENERGY_SOURCE"</w:t>
-      </w:r>
-      <w:r>
-        <w:rPr>
-          <w:rStyle w:val="NormalTok"/>
-        </w:rPr>
-        <w:t xml:space="preserve">,</w:t>
-      </w:r>
-      <w:r>
-        <w:br/>
-      </w:r>
-      <w:r>
-        <w:rPr>
-          <w:rStyle w:val="NormalTok"/>
-        </w:rPr>
-        <w:t xml:space="preserve">       </w:t>
-      </w:r>
-      <w:r>
-        <w:rPr>
-          <w:rStyle w:val="AttributeTok"/>
-        </w:rPr>
-        <w:t xml:space="preserve">x =</w:t>
-      </w:r>
-      <w:r>
-        <w:rPr>
-          <w:rStyle w:val="NormalTok"/>
-        </w:rPr>
-        <w:t xml:space="preserve"> </w:t>
-      </w:r>
-      <w:r>
-        <w:rPr>
-          <w:rStyle w:val="StringTok"/>
-        </w:rPr>
-        <w:t xml:space="preserve">"GENERATION_Megawatthours"</w:t>
-      </w:r>
-      <w:r>
-        <w:rPr>
-          <w:rStyle w:val="NormalTok"/>
-        </w:rPr>
-        <w:t xml:space="preserve">,</w:t>
-      </w:r>
-      <w:r>
-        <w:br/>
-      </w:r>
-      <w:r>
-        <w:rPr>
-          <w:rStyle w:val="NormalTok"/>
-        </w:rPr>
-        <w:t xml:space="preserve">       </w:t>
-      </w:r>
-      <w:r>
-        <w:rPr>
-          <w:rStyle w:val="AttributeTok"/>
-        </w:rPr>
-        <w:t xml:space="preserve">y =</w:t>
-      </w:r>
-      <w:r>
-        <w:rPr>
-          <w:rStyle w:val="NormalTok"/>
-        </w:rPr>
-        <w:t xml:space="preserve"> </w:t>
-      </w:r>
-      <w:r>
-        <w:rPr>
-          <w:rStyle w:val="StringTok"/>
-        </w:rPr>
-        <w:t xml:space="preserve">"ENERGY_SOURCE"</w:t>
+        <w:t xml:space="preserve">"MONTH (Numeric)"</w:t>
       </w:r>
       <w:r>
         <w:rPr>
@@ -1840,18 +1758,18 @@
           <wp:inline>
             <wp:extent cx="5334000" cy="4267200"/>
             <wp:effectExtent b="0" l="0" r="0" t="0"/>
-            <wp:docPr descr="" title="" id="42" name="Picture"/>
+            <wp:docPr descr="" title="" id="43" name="Picture"/>
             <a:graphic>
               <a:graphicData uri="http://schemas.openxmlformats.org/drawingml/2006/picture">
                 <pic:pic>
                   <pic:nvPicPr>
-                    <pic:cNvPr descr="Group-Visualizations-wk7_files/figure-docx/unnamed-chunk-6-1.png" id="43" name="Picture"/>
+                    <pic:cNvPr descr="Group-Visualizations-wk7_files/figure-docx/unnamed-chunk-3-1.png" id="44" name="Picture"/>
                     <pic:cNvPicPr>
                       <a:picLocks noChangeArrowheads="1" noChangeAspect="1"/>
                     </pic:cNvPicPr>
                   </pic:nvPicPr>
                   <pic:blipFill>
-                    <a:blip r:embed="rId41"/>
+                    <a:blip r:embed="rId42"/>
                     <a:stretch>
                       <a:fillRect/>
                     </a:stretch>
@@ -1877,80 +1795,1593 @@
           </wp:inline>
         </w:drawing>
       </w:r>
-      <w:r>
-        <w:t xml:space="preserve"> </w:t>
-      </w:r>
-      <w:r>
-        <w:t xml:space="preserve">- A brief discussion (one or two sentences) of each visualization. In your discussion, interpret the visualization and highlight any interesting patterns or relationships that the visualization reveals.</w:t>
-      </w:r>
     </w:p>
     <w:p>
       <w:pPr>
         <w:numPr>
           <w:ilvl w:val="0"/>
-          <w:numId w:val="1002"/>
+          <w:numId w:val="1003"/>
         </w:numPr>
-      </w:pPr>
-      <w:r>
-        <w:t xml:space="preserve">STATE vs ENERGY_SOURCE</w:t>
+        <w:pStyle w:val="Compact"/>
+      </w:pPr>
+      <w:r>
+        <w:t xml:space="preserve">YEAR vs GENERATION_Megawatthours</w:t>
       </w:r>
     </w:p>
     <w:p>
       <w:pPr>
+        <w:pStyle w:val="SourceCode"/>
+      </w:pPr>
+      <w:r>
+        <w:rPr>
+          <w:rStyle w:val="NormalTok"/>
+        </w:rPr>
+        <w:t xml:space="preserve">YearVsGen </w:t>
+      </w:r>
+      <w:r>
+        <w:rPr>
+          <w:rStyle w:val="OtherTok"/>
+        </w:rPr>
+        <w:t xml:space="preserve">&lt;-</w:t>
+      </w:r>
+      <w:r>
+        <w:rPr>
+          <w:rStyle w:val="NormalTok"/>
+        </w:rPr>
+        <w:t xml:space="preserve"> visualizationData</w:t>
+      </w:r>
+      <w:r>
+        <w:br/>
+      </w:r>
+      <w:r>
+        <w:rPr>
+          <w:rStyle w:val="DocumentationTok"/>
+        </w:rPr>
+        <w:t xml:space="preserve">##YearVsGen</w:t>
+      </w:r>
+      <w:r>
+        <w:br/>
+      </w:r>
+      <w:r>
+        <w:rPr>
+          <w:rStyle w:val="DocumentationTok"/>
+        </w:rPr>
+        <w:t xml:space="preserve">##Sum up enegry Generation by year</w:t>
+      </w:r>
+      <w:r>
+        <w:br/>
+      </w:r>
+      <w:r>
+        <w:rPr>
+          <w:rStyle w:val="NormalTok"/>
+        </w:rPr>
+        <w:t xml:space="preserve">totalByYear </w:t>
+      </w:r>
+      <w:r>
+        <w:rPr>
+          <w:rStyle w:val="OtherTok"/>
+        </w:rPr>
+        <w:t xml:space="preserve">&lt;-</w:t>
+      </w:r>
+      <w:r>
+        <w:rPr>
+          <w:rStyle w:val="NormalTok"/>
+        </w:rPr>
+        <w:t xml:space="preserve"> YearVsGen </w:t>
+      </w:r>
+      <w:r>
+        <w:rPr>
+          <w:rStyle w:val="SpecialCharTok"/>
+        </w:rPr>
+        <w:t xml:space="preserve">%&gt;%</w:t>
+      </w:r>
+      <w:r>
+        <w:rPr>
+          <w:rStyle w:val="NormalTok"/>
+        </w:rPr>
+        <w:t xml:space="preserve"> </w:t>
+      </w:r>
+      <w:r>
+        <w:rPr>
+          <w:rStyle w:val="FunctionTok"/>
+        </w:rPr>
+        <w:t xml:space="preserve">group_by</w:t>
+      </w:r>
+      <w:r>
+        <w:rPr>
+          <w:rStyle w:val="NormalTok"/>
+        </w:rPr>
+        <w:t xml:space="preserve">(YEAR) </w:t>
+      </w:r>
+      <w:r>
+        <w:rPr>
+          <w:rStyle w:val="SpecialCharTok"/>
+        </w:rPr>
+        <w:t xml:space="preserve">%&gt;%</w:t>
+      </w:r>
+      <w:r>
+        <w:br/>
+      </w:r>
+      <w:r>
+        <w:rPr>
+          <w:rStyle w:val="NormalTok"/>
+        </w:rPr>
+        <w:t xml:space="preserve">  </w:t>
+      </w:r>
+      <w:r>
+        <w:rPr>
+          <w:rStyle w:val="FunctionTok"/>
+        </w:rPr>
+        <w:t xml:space="preserve">summarize</w:t>
+      </w:r>
+      <w:r>
+        <w:rPr>
+          <w:rStyle w:val="NormalTok"/>
+        </w:rPr>
+        <w:t xml:space="preserve">(</w:t>
+      </w:r>
+      <w:r>
+        <w:rPr>
+          <w:rStyle w:val="AttributeTok"/>
+        </w:rPr>
+        <w:t xml:space="preserve">totalProduction =</w:t>
+      </w:r>
+      <w:r>
+        <w:rPr>
+          <w:rStyle w:val="NormalTok"/>
+        </w:rPr>
+        <w:t xml:space="preserve"> </w:t>
+      </w:r>
+      <w:r>
+        <w:rPr>
+          <w:rStyle w:val="FunctionTok"/>
+        </w:rPr>
+        <w:t xml:space="preserve">sum</w:t>
+      </w:r>
+      <w:r>
+        <w:rPr>
+          <w:rStyle w:val="NormalTok"/>
+        </w:rPr>
+        <w:t xml:space="preserve">(GENERATION_Megawatthours))</w:t>
+      </w:r>
+      <w:r>
+        <w:br/>
+      </w:r>
+      <w:r>
+        <w:rPr>
+          <w:rStyle w:val="DocumentationTok"/>
+        </w:rPr>
+        <w:t xml:space="preserve">##totalBySYear</w:t>
+      </w:r>
+      <w:r>
+        <w:br/>
+      </w:r>
+      <w:r>
+        <w:rPr>
+          <w:rStyle w:val="DocumentationTok"/>
+        </w:rPr>
+        <w:t xml:space="preserve">## create bar graph for total production</w:t>
+      </w:r>
+      <w:r>
+        <w:br/>
+      </w:r>
+      <w:r>
+        <w:rPr>
+          <w:rStyle w:val="FunctionTok"/>
+        </w:rPr>
+        <w:t xml:space="preserve">ggplot</w:t>
+      </w:r>
+      <w:r>
+        <w:rPr>
+          <w:rStyle w:val="NormalTok"/>
+        </w:rPr>
+        <w:t xml:space="preserve">(</w:t>
+      </w:r>
+      <w:r>
+        <w:rPr>
+          <w:rStyle w:val="AttributeTok"/>
+        </w:rPr>
+        <w:t xml:space="preserve">data =</w:t>
+      </w:r>
+      <w:r>
+        <w:rPr>
+          <w:rStyle w:val="NormalTok"/>
+        </w:rPr>
+        <w:t xml:space="preserve"> totalByYear) </w:t>
+      </w:r>
+      <w:r>
+        <w:rPr>
+          <w:rStyle w:val="SpecialCharTok"/>
+        </w:rPr>
+        <w:t xml:space="preserve">+</w:t>
+      </w:r>
+      <w:r>
+        <w:br/>
+      </w:r>
+      <w:r>
+        <w:rPr>
+          <w:rStyle w:val="NormalTok"/>
+        </w:rPr>
+        <w:t xml:space="preserve">  </w:t>
+      </w:r>
+      <w:r>
+        <w:rPr>
+          <w:rStyle w:val="FunctionTok"/>
+        </w:rPr>
+        <w:t xml:space="preserve">geom_bar</w:t>
+      </w:r>
+      <w:r>
+        <w:rPr>
+          <w:rStyle w:val="NormalTok"/>
+        </w:rPr>
+        <w:t xml:space="preserve">(</w:t>
+      </w:r>
+      <w:r>
+        <w:rPr>
+          <w:rStyle w:val="FunctionTok"/>
+        </w:rPr>
+        <w:t xml:space="preserve">aes</w:t>
+      </w:r>
+      <w:r>
+        <w:rPr>
+          <w:rStyle w:val="NormalTok"/>
+        </w:rPr>
+        <w:t xml:space="preserve">(</w:t>
+      </w:r>
+      <w:r>
+        <w:rPr>
+          <w:rStyle w:val="AttributeTok"/>
+        </w:rPr>
+        <w:t xml:space="preserve">y =</w:t>
+      </w:r>
+      <w:r>
+        <w:rPr>
+          <w:rStyle w:val="NormalTok"/>
+        </w:rPr>
+        <w:t xml:space="preserve"> </w:t>
+      </w:r>
+      <w:r>
+        <w:rPr>
+          <w:rStyle w:val="FunctionTok"/>
+        </w:rPr>
+        <w:t xml:space="preserve">reorder</w:t>
+      </w:r>
+      <w:r>
+        <w:rPr>
+          <w:rStyle w:val="NormalTok"/>
+        </w:rPr>
+        <w:t xml:space="preserve">(YEAR, totalProduction), </w:t>
+      </w:r>
+      <w:r>
+        <w:rPr>
+          <w:rStyle w:val="AttributeTok"/>
+        </w:rPr>
+        <w:t xml:space="preserve">x =</w:t>
+      </w:r>
+      <w:r>
+        <w:rPr>
+          <w:rStyle w:val="NormalTok"/>
+        </w:rPr>
+        <w:t xml:space="preserve"> totalProduction), </w:t>
+      </w:r>
+      <w:r>
+        <w:rPr>
+          <w:rStyle w:val="AttributeTok"/>
+        </w:rPr>
+        <w:t xml:space="preserve">stat =</w:t>
+      </w:r>
+      <w:r>
+        <w:rPr>
+          <w:rStyle w:val="NormalTok"/>
+        </w:rPr>
+        <w:t xml:space="preserve"> </w:t>
+      </w:r>
+      <w:r>
+        <w:rPr>
+          <w:rStyle w:val="StringTok"/>
+        </w:rPr>
+        <w:t xml:space="preserve">"identity"</w:t>
+      </w:r>
+      <w:r>
+        <w:rPr>
+          <w:rStyle w:val="NormalTok"/>
+        </w:rPr>
+        <w:t xml:space="preserve">) </w:t>
+      </w:r>
+      <w:r>
+        <w:rPr>
+          <w:rStyle w:val="SpecialCharTok"/>
+        </w:rPr>
+        <w:t xml:space="preserve">+</w:t>
+      </w:r>
+      <w:r>
+        <w:br/>
+      </w:r>
+      <w:r>
+        <w:rPr>
+          <w:rStyle w:val="NormalTok"/>
+        </w:rPr>
+        <w:t xml:space="preserve">  </w:t>
+      </w:r>
+      <w:r>
+        <w:rPr>
+          <w:rStyle w:val="FunctionTok"/>
+        </w:rPr>
+        <w:t xml:space="preserve">labs</w:t>
+      </w:r>
+      <w:r>
+        <w:rPr>
+          <w:rStyle w:val="NormalTok"/>
+        </w:rPr>
+        <w:t xml:space="preserve">(</w:t>
+      </w:r>
+      <w:r>
+        <w:rPr>
+          <w:rStyle w:val="AttributeTok"/>
+        </w:rPr>
+        <w:t xml:space="preserve">title =</w:t>
+      </w:r>
+      <w:r>
+        <w:rPr>
+          <w:rStyle w:val="NormalTok"/>
+        </w:rPr>
+        <w:t xml:space="preserve"> </w:t>
+      </w:r>
+      <w:r>
+        <w:rPr>
+          <w:rStyle w:val="StringTok"/>
+        </w:rPr>
+        <w:t xml:space="preserve">"Total GENERATION_Megawatthours by Year"</w:t>
+      </w:r>
+      <w:r>
+        <w:rPr>
+          <w:rStyle w:val="NormalTok"/>
+        </w:rPr>
+        <w:t xml:space="preserve">,</w:t>
+      </w:r>
+      <w:r>
+        <w:br/>
+      </w:r>
+      <w:r>
+        <w:rPr>
+          <w:rStyle w:val="NormalTok"/>
+        </w:rPr>
+        <w:t xml:space="preserve">       </w:t>
+      </w:r>
+      <w:r>
+        <w:rPr>
+          <w:rStyle w:val="AttributeTok"/>
+        </w:rPr>
+        <w:t xml:space="preserve">x =</w:t>
+      </w:r>
+      <w:r>
+        <w:rPr>
+          <w:rStyle w:val="NormalTok"/>
+        </w:rPr>
+        <w:t xml:space="preserve"> </w:t>
+      </w:r>
+      <w:r>
+        <w:rPr>
+          <w:rStyle w:val="StringTok"/>
+        </w:rPr>
+        <w:t xml:space="preserve">"GENERATION_Megawatthours"</w:t>
+      </w:r>
+      <w:r>
+        <w:rPr>
+          <w:rStyle w:val="NormalTok"/>
+        </w:rPr>
+        <w:t xml:space="preserve">,</w:t>
+      </w:r>
+      <w:r>
+        <w:br/>
+      </w:r>
+      <w:r>
+        <w:rPr>
+          <w:rStyle w:val="NormalTok"/>
+        </w:rPr>
+        <w:t xml:space="preserve">       </w:t>
+      </w:r>
+      <w:r>
+        <w:rPr>
+          <w:rStyle w:val="AttributeTok"/>
+        </w:rPr>
+        <w:t xml:space="preserve">y =</w:t>
+      </w:r>
+      <w:r>
+        <w:rPr>
+          <w:rStyle w:val="NormalTok"/>
+        </w:rPr>
+        <w:t xml:space="preserve"> </w:t>
+      </w:r>
+      <w:r>
+        <w:rPr>
+          <w:rStyle w:val="StringTok"/>
+        </w:rPr>
+        <w:t xml:space="preserve">"YEAR"</w:t>
+      </w:r>
+      <w:r>
+        <w:rPr>
+          <w:rStyle w:val="NormalTok"/>
+        </w:rPr>
+        <w:t xml:space="preserve">)</w:t>
+      </w:r>
+    </w:p>
+    <w:p>
+      <w:pPr>
+        <w:pStyle w:val="FirstParagraph"/>
+      </w:pPr>
+      <w:r>
+        <w:drawing>
+          <wp:inline>
+            <wp:extent cx="5334000" cy="4267200"/>
+            <wp:effectExtent b="0" l="0" r="0" t="0"/>
+            <wp:docPr descr="" title="" id="46" name="Picture"/>
+            <a:graphic>
+              <a:graphicData uri="http://schemas.openxmlformats.org/drawingml/2006/picture">
+                <pic:pic>
+                  <pic:nvPicPr>
+                    <pic:cNvPr descr="Group-Visualizations-wk7_files/figure-docx/unnamed-chunk-4-1.png" id="47" name="Picture"/>
+                    <pic:cNvPicPr>
+                      <a:picLocks noChangeArrowheads="1" noChangeAspect="1"/>
+                    </pic:cNvPicPr>
+                  </pic:nvPicPr>
+                  <pic:blipFill>
+                    <a:blip r:embed="rId45"/>
+                    <a:stretch>
+                      <a:fillRect/>
+                    </a:stretch>
+                  </pic:blipFill>
+                  <pic:spPr bwMode="auto">
+                    <a:xfrm>
+                      <a:off x="0" y="0"/>
+                      <a:ext cx="5334000" cy="4267200"/>
+                    </a:xfrm>
+                    <a:prstGeom prst="rect">
+                      <a:avLst/>
+                    </a:prstGeom>
+                    <a:noFill/>
+                    <a:ln w="9525">
+                      <a:noFill/>
+                      <a:headEnd/>
+                      <a:tailEnd/>
+                    </a:ln>
+                  </pic:spPr>
+                </pic:pic>
+              </a:graphicData>
+            </a:graphic>
+          </wp:inline>
+        </w:drawing>
+      </w:r>
+      <w:r>
+        <w:t xml:space="preserve"> </w:t>
+      </w:r>
+      <w:r>
+        <w:t xml:space="preserve">4. STATE VS GENERATION_Megawatthours</w:t>
+      </w:r>
+    </w:p>
+    <w:p>
+      <w:pPr>
+        <w:pStyle w:val="SourceCode"/>
+      </w:pPr>
+      <w:r>
+        <w:rPr>
+          <w:rStyle w:val="NormalTok"/>
+        </w:rPr>
+        <w:t xml:space="preserve">stateVsGen </w:t>
+      </w:r>
+      <w:r>
+        <w:rPr>
+          <w:rStyle w:val="OtherTok"/>
+        </w:rPr>
+        <w:t xml:space="preserve">&lt;-</w:t>
+      </w:r>
+      <w:r>
+        <w:rPr>
+          <w:rStyle w:val="NormalTok"/>
+        </w:rPr>
+        <w:t xml:space="preserve"> visualizationData</w:t>
+      </w:r>
+      <w:r>
+        <w:br/>
+      </w:r>
+      <w:r>
+        <w:rPr>
+          <w:rStyle w:val="DocumentationTok"/>
+        </w:rPr>
+        <w:t xml:space="preserve">##stateVsGen</w:t>
+      </w:r>
+      <w:r>
+        <w:br/>
+      </w:r>
+      <w:r>
+        <w:rPr>
+          <w:rStyle w:val="DocumentationTok"/>
+        </w:rPr>
+        <w:t xml:space="preserve">##Sum up enegry Generation by state</w:t>
+      </w:r>
+      <w:r>
+        <w:br/>
+      </w:r>
+      <w:r>
+        <w:rPr>
+          <w:rStyle w:val="NormalTok"/>
+        </w:rPr>
+        <w:t xml:space="preserve">totalByState </w:t>
+      </w:r>
+      <w:r>
+        <w:rPr>
+          <w:rStyle w:val="OtherTok"/>
+        </w:rPr>
+        <w:t xml:space="preserve">&lt;-</w:t>
+      </w:r>
+      <w:r>
+        <w:rPr>
+          <w:rStyle w:val="NormalTok"/>
+        </w:rPr>
+        <w:t xml:space="preserve"> stateVsGen </w:t>
+      </w:r>
+      <w:r>
+        <w:rPr>
+          <w:rStyle w:val="SpecialCharTok"/>
+        </w:rPr>
+        <w:t xml:space="preserve">%&gt;%</w:t>
+      </w:r>
+      <w:r>
+        <w:rPr>
+          <w:rStyle w:val="NormalTok"/>
+        </w:rPr>
+        <w:t xml:space="preserve"> </w:t>
+      </w:r>
+      <w:r>
+        <w:rPr>
+          <w:rStyle w:val="FunctionTok"/>
+        </w:rPr>
+        <w:t xml:space="preserve">group_by</w:t>
+      </w:r>
+      <w:r>
+        <w:rPr>
+          <w:rStyle w:val="NormalTok"/>
+        </w:rPr>
+        <w:t xml:space="preserve">(STATE) </w:t>
+      </w:r>
+      <w:r>
+        <w:rPr>
+          <w:rStyle w:val="SpecialCharTok"/>
+        </w:rPr>
+        <w:t xml:space="preserve">%&gt;%</w:t>
+      </w:r>
+      <w:r>
+        <w:br/>
+      </w:r>
+      <w:r>
+        <w:rPr>
+          <w:rStyle w:val="NormalTok"/>
+        </w:rPr>
+        <w:t xml:space="preserve">  </w:t>
+      </w:r>
+      <w:r>
+        <w:rPr>
+          <w:rStyle w:val="FunctionTok"/>
+        </w:rPr>
+        <w:t xml:space="preserve">summarize</w:t>
+      </w:r>
+      <w:r>
+        <w:rPr>
+          <w:rStyle w:val="NormalTok"/>
+        </w:rPr>
+        <w:t xml:space="preserve">(</w:t>
+      </w:r>
+      <w:r>
+        <w:rPr>
+          <w:rStyle w:val="AttributeTok"/>
+        </w:rPr>
+        <w:t xml:space="preserve">totalProduction =</w:t>
+      </w:r>
+      <w:r>
+        <w:rPr>
+          <w:rStyle w:val="NormalTok"/>
+        </w:rPr>
+        <w:t xml:space="preserve"> </w:t>
+      </w:r>
+      <w:r>
+        <w:rPr>
+          <w:rStyle w:val="FunctionTok"/>
+        </w:rPr>
+        <w:t xml:space="preserve">sum</w:t>
+      </w:r>
+      <w:r>
+        <w:rPr>
+          <w:rStyle w:val="NormalTok"/>
+        </w:rPr>
+        <w:t xml:space="preserve">(GENERATION_Megawatthours)) </w:t>
+      </w:r>
+      <w:r>
+        <w:rPr>
+          <w:rStyle w:val="SpecialCharTok"/>
+        </w:rPr>
+        <w:t xml:space="preserve">%&gt;%</w:t>
+      </w:r>
+      <w:r>
+        <w:br/>
+      </w:r>
+      <w:r>
+        <w:rPr>
+          <w:rStyle w:val="NormalTok"/>
+        </w:rPr>
+        <w:t xml:space="preserve">  </w:t>
+      </w:r>
+      <w:r>
+        <w:rPr>
+          <w:rStyle w:val="FunctionTok"/>
+        </w:rPr>
+        <w:t xml:space="preserve">filter</w:t>
+      </w:r>
+      <w:r>
+        <w:rPr>
+          <w:rStyle w:val="NormalTok"/>
+        </w:rPr>
+        <w:t xml:space="preserve">(</w:t>
+      </w:r>
+      <w:r>
+        <w:rPr>
+          <w:rStyle w:val="SpecialCharTok"/>
+        </w:rPr>
+        <w:t xml:space="preserve">!</w:t>
+      </w:r>
+      <w:r>
+        <w:rPr>
+          <w:rStyle w:val="NormalTok"/>
+        </w:rPr>
+        <w:t xml:space="preserve">STATE</w:t>
+      </w:r>
+      <w:r>
+        <w:rPr>
+          <w:rStyle w:val="SpecialCharTok"/>
+        </w:rPr>
+        <w:t xml:space="preserve">==</w:t>
+      </w:r>
+      <w:r>
+        <w:rPr>
+          <w:rStyle w:val="StringTok"/>
+        </w:rPr>
+        <w:t xml:space="preserve">"US-TOTAL"</w:t>
+      </w:r>
+      <w:r>
+        <w:rPr>
+          <w:rStyle w:val="NormalTok"/>
+        </w:rPr>
+        <w:t xml:space="preserve">) </w:t>
+      </w:r>
+      <w:r>
+        <w:rPr>
+          <w:rStyle w:val="DocumentationTok"/>
+        </w:rPr>
+        <w:t xml:space="preserve">## remove Total category</w:t>
+      </w:r>
+      <w:r>
+        <w:br/>
+      </w:r>
+      <w:r>
+        <w:rPr>
+          <w:rStyle w:val="DocumentationTok"/>
+        </w:rPr>
+        <w:t xml:space="preserve">##totalBySource</w:t>
+      </w:r>
+      <w:r>
+        <w:br/>
+      </w:r>
+      <w:r>
+        <w:rPr>
+          <w:rStyle w:val="DocumentationTok"/>
+        </w:rPr>
+        <w:t xml:space="preserve">## create bar graph for total production</w:t>
+      </w:r>
+      <w:r>
+        <w:br/>
+      </w:r>
+      <w:r>
+        <w:rPr>
+          <w:rStyle w:val="FunctionTok"/>
+        </w:rPr>
+        <w:t xml:space="preserve">ggplot</w:t>
+      </w:r>
+      <w:r>
+        <w:rPr>
+          <w:rStyle w:val="NormalTok"/>
+        </w:rPr>
+        <w:t xml:space="preserve">(</w:t>
+      </w:r>
+      <w:r>
+        <w:rPr>
+          <w:rStyle w:val="AttributeTok"/>
+        </w:rPr>
+        <w:t xml:space="preserve">data =</w:t>
+      </w:r>
+      <w:r>
+        <w:rPr>
+          <w:rStyle w:val="NormalTok"/>
+        </w:rPr>
+        <w:t xml:space="preserve"> totalByState) </w:t>
+      </w:r>
+      <w:r>
+        <w:rPr>
+          <w:rStyle w:val="SpecialCharTok"/>
+        </w:rPr>
+        <w:t xml:space="preserve">+</w:t>
+      </w:r>
+      <w:r>
+        <w:br/>
+      </w:r>
+      <w:r>
+        <w:rPr>
+          <w:rStyle w:val="NormalTok"/>
+        </w:rPr>
+        <w:t xml:space="preserve">  </w:t>
+      </w:r>
+      <w:r>
+        <w:rPr>
+          <w:rStyle w:val="FunctionTok"/>
+        </w:rPr>
+        <w:t xml:space="preserve">geom_bar</w:t>
+      </w:r>
+      <w:r>
+        <w:rPr>
+          <w:rStyle w:val="NormalTok"/>
+        </w:rPr>
+        <w:t xml:space="preserve">(</w:t>
+      </w:r>
+      <w:r>
+        <w:rPr>
+          <w:rStyle w:val="FunctionTok"/>
+        </w:rPr>
+        <w:t xml:space="preserve">aes</w:t>
+      </w:r>
+      <w:r>
+        <w:rPr>
+          <w:rStyle w:val="NormalTok"/>
+        </w:rPr>
+        <w:t xml:space="preserve">(</w:t>
+      </w:r>
+      <w:r>
+        <w:rPr>
+          <w:rStyle w:val="AttributeTok"/>
+        </w:rPr>
+        <w:t xml:space="preserve">y =</w:t>
+      </w:r>
+      <w:r>
+        <w:rPr>
+          <w:rStyle w:val="NormalTok"/>
+        </w:rPr>
+        <w:t xml:space="preserve"> </w:t>
+      </w:r>
+      <w:r>
+        <w:rPr>
+          <w:rStyle w:val="FunctionTok"/>
+        </w:rPr>
+        <w:t xml:space="preserve">reorder</w:t>
+      </w:r>
+      <w:r>
+        <w:rPr>
+          <w:rStyle w:val="NormalTok"/>
+        </w:rPr>
+        <w:t xml:space="preserve">(STATE, totalProduction), </w:t>
+      </w:r>
+      <w:r>
+        <w:rPr>
+          <w:rStyle w:val="AttributeTok"/>
+        </w:rPr>
+        <w:t xml:space="preserve">x =</w:t>
+      </w:r>
+      <w:r>
+        <w:rPr>
+          <w:rStyle w:val="NormalTok"/>
+        </w:rPr>
+        <w:t xml:space="preserve"> totalProduction), </w:t>
+      </w:r>
+      <w:r>
+        <w:rPr>
+          <w:rStyle w:val="AttributeTok"/>
+        </w:rPr>
+        <w:t xml:space="preserve">stat =</w:t>
+      </w:r>
+      <w:r>
+        <w:rPr>
+          <w:rStyle w:val="NormalTok"/>
+        </w:rPr>
+        <w:t xml:space="preserve"> </w:t>
+      </w:r>
+      <w:r>
+        <w:rPr>
+          <w:rStyle w:val="StringTok"/>
+        </w:rPr>
+        <w:t xml:space="preserve">"identity"</w:t>
+      </w:r>
+      <w:r>
+        <w:rPr>
+          <w:rStyle w:val="NormalTok"/>
+        </w:rPr>
+        <w:t xml:space="preserve">) </w:t>
+      </w:r>
+      <w:r>
+        <w:rPr>
+          <w:rStyle w:val="SpecialCharTok"/>
+        </w:rPr>
+        <w:t xml:space="preserve">+</w:t>
+      </w:r>
+      <w:r>
+        <w:br/>
+      </w:r>
+      <w:r>
+        <w:rPr>
+          <w:rStyle w:val="NormalTok"/>
+        </w:rPr>
+        <w:t xml:space="preserve">  </w:t>
+      </w:r>
+      <w:r>
+        <w:rPr>
+          <w:rStyle w:val="FunctionTok"/>
+        </w:rPr>
+        <w:t xml:space="preserve">labs</w:t>
+      </w:r>
+      <w:r>
+        <w:rPr>
+          <w:rStyle w:val="NormalTok"/>
+        </w:rPr>
+        <w:t xml:space="preserve">(</w:t>
+      </w:r>
+      <w:r>
+        <w:rPr>
+          <w:rStyle w:val="AttributeTok"/>
+        </w:rPr>
+        <w:t xml:space="preserve">title =</w:t>
+      </w:r>
+      <w:r>
+        <w:rPr>
+          <w:rStyle w:val="NormalTok"/>
+        </w:rPr>
+        <w:t xml:space="preserve"> </w:t>
+      </w:r>
+      <w:r>
+        <w:rPr>
+          <w:rStyle w:val="StringTok"/>
+        </w:rPr>
+        <w:t xml:space="preserve">"Total GENERATION_Megawatthours by STATE"</w:t>
+      </w:r>
+      <w:r>
+        <w:rPr>
+          <w:rStyle w:val="NormalTok"/>
+        </w:rPr>
+        <w:t xml:space="preserve">,</w:t>
+      </w:r>
+      <w:r>
+        <w:br/>
+      </w:r>
+      <w:r>
+        <w:rPr>
+          <w:rStyle w:val="NormalTok"/>
+        </w:rPr>
+        <w:t xml:space="preserve">       </w:t>
+      </w:r>
+      <w:r>
+        <w:rPr>
+          <w:rStyle w:val="AttributeTok"/>
+        </w:rPr>
+        <w:t xml:space="preserve">x =</w:t>
+      </w:r>
+      <w:r>
+        <w:rPr>
+          <w:rStyle w:val="NormalTok"/>
+        </w:rPr>
+        <w:t xml:space="preserve"> </w:t>
+      </w:r>
+      <w:r>
+        <w:rPr>
+          <w:rStyle w:val="StringTok"/>
+        </w:rPr>
+        <w:t xml:space="preserve">"GENERATION_Megawatthours"</w:t>
+      </w:r>
+      <w:r>
+        <w:rPr>
+          <w:rStyle w:val="NormalTok"/>
+        </w:rPr>
+        <w:t xml:space="preserve">,</w:t>
+      </w:r>
+      <w:r>
+        <w:br/>
+      </w:r>
+      <w:r>
+        <w:rPr>
+          <w:rStyle w:val="NormalTok"/>
+        </w:rPr>
+        <w:t xml:space="preserve">       </w:t>
+      </w:r>
+      <w:r>
+        <w:rPr>
+          <w:rStyle w:val="AttributeTok"/>
+        </w:rPr>
+        <w:t xml:space="preserve">y =</w:t>
+      </w:r>
+      <w:r>
+        <w:rPr>
+          <w:rStyle w:val="NormalTok"/>
+        </w:rPr>
+        <w:t xml:space="preserve"> </w:t>
+      </w:r>
+      <w:r>
+        <w:rPr>
+          <w:rStyle w:val="StringTok"/>
+        </w:rPr>
+        <w:t xml:space="preserve">"STATE"</w:t>
+      </w:r>
+      <w:r>
+        <w:rPr>
+          <w:rStyle w:val="NormalTok"/>
+        </w:rPr>
+        <w:t xml:space="preserve">)</w:t>
+      </w:r>
+    </w:p>
+    <w:p>
+      <w:pPr>
+        <w:pStyle w:val="FirstParagraph"/>
+      </w:pPr>
+      <w:r>
+        <w:drawing>
+          <wp:inline>
+            <wp:extent cx="5334000" cy="4267200"/>
+            <wp:effectExtent b="0" l="0" r="0" t="0"/>
+            <wp:docPr descr="" title="" id="49" name="Picture"/>
+            <a:graphic>
+              <a:graphicData uri="http://schemas.openxmlformats.org/drawingml/2006/picture">
+                <pic:pic>
+                  <pic:nvPicPr>
+                    <pic:cNvPr descr="Group-Visualizations-wk7_files/figure-docx/unnamed-chunk-5-1.png" id="50" name="Picture"/>
+                    <pic:cNvPicPr>
+                      <a:picLocks noChangeArrowheads="1" noChangeAspect="1"/>
+                    </pic:cNvPicPr>
+                  </pic:nvPicPr>
+                  <pic:blipFill>
+                    <a:blip r:embed="rId48"/>
+                    <a:stretch>
+                      <a:fillRect/>
+                    </a:stretch>
+                  </pic:blipFill>
+                  <pic:spPr bwMode="auto">
+                    <a:xfrm>
+                      <a:off x="0" y="0"/>
+                      <a:ext cx="5334000" cy="4267200"/>
+                    </a:xfrm>
+                    <a:prstGeom prst="rect">
+                      <a:avLst/>
+                    </a:prstGeom>
+                    <a:noFill/>
+                    <a:ln w="9525">
+                      <a:noFill/>
+                      <a:headEnd/>
+                      <a:tailEnd/>
+                    </a:ln>
+                  </pic:spPr>
+                </pic:pic>
+              </a:graphicData>
+            </a:graphic>
+          </wp:inline>
+        </w:drawing>
+      </w:r>
+      <w:r>
+        <w:t xml:space="preserve"> </w:t>
+      </w:r>
+      <w:r>
+        <w:t xml:space="preserve">5. ENERGY_SOURCE vs GENERATION_Megawatthours</w:t>
+      </w:r>
+    </w:p>
+    <w:p>
+      <w:pPr>
+        <w:pStyle w:val="SourceCode"/>
+      </w:pPr>
+      <w:r>
+        <w:rPr>
+          <w:rStyle w:val="NormalTok"/>
+        </w:rPr>
+        <w:t xml:space="preserve">sourceVsGen </w:t>
+      </w:r>
+      <w:r>
+        <w:rPr>
+          <w:rStyle w:val="OtherTok"/>
+        </w:rPr>
+        <w:t xml:space="preserve">&lt;-</w:t>
+      </w:r>
+      <w:r>
+        <w:rPr>
+          <w:rStyle w:val="NormalTok"/>
+        </w:rPr>
+        <w:t xml:space="preserve"> visualizationData</w:t>
+      </w:r>
+      <w:r>
+        <w:br/>
+      </w:r>
+      <w:r>
+        <w:rPr>
+          <w:rStyle w:val="DocumentationTok"/>
+        </w:rPr>
+        <w:t xml:space="preserve">##stateVsGen</w:t>
+      </w:r>
+      <w:r>
+        <w:br/>
+      </w:r>
+      <w:r>
+        <w:rPr>
+          <w:rStyle w:val="DocumentationTok"/>
+        </w:rPr>
+        <w:t xml:space="preserve">##Sum up enegry Generation by source</w:t>
+      </w:r>
+      <w:r>
+        <w:br/>
+      </w:r>
+      <w:r>
+        <w:rPr>
+          <w:rStyle w:val="NormalTok"/>
+        </w:rPr>
+        <w:t xml:space="preserve">totalBySource </w:t>
+      </w:r>
+      <w:r>
+        <w:rPr>
+          <w:rStyle w:val="OtherTok"/>
+        </w:rPr>
+        <w:t xml:space="preserve">&lt;-</w:t>
+      </w:r>
+      <w:r>
+        <w:rPr>
+          <w:rStyle w:val="NormalTok"/>
+        </w:rPr>
+        <w:t xml:space="preserve"> sourceVsGen </w:t>
+      </w:r>
+      <w:r>
+        <w:rPr>
+          <w:rStyle w:val="SpecialCharTok"/>
+        </w:rPr>
+        <w:t xml:space="preserve">%&gt;%</w:t>
+      </w:r>
+      <w:r>
+        <w:rPr>
+          <w:rStyle w:val="NormalTok"/>
+        </w:rPr>
+        <w:t xml:space="preserve"> </w:t>
+      </w:r>
+      <w:r>
+        <w:rPr>
+          <w:rStyle w:val="FunctionTok"/>
+        </w:rPr>
+        <w:t xml:space="preserve">group_by</w:t>
+      </w:r>
+      <w:r>
+        <w:rPr>
+          <w:rStyle w:val="NormalTok"/>
+        </w:rPr>
+        <w:t xml:space="preserve">(ENERGY_SOURCE) </w:t>
+      </w:r>
+      <w:r>
+        <w:rPr>
+          <w:rStyle w:val="SpecialCharTok"/>
+        </w:rPr>
+        <w:t xml:space="preserve">%&gt;%</w:t>
+      </w:r>
+      <w:r>
+        <w:br/>
+      </w:r>
+      <w:r>
+        <w:rPr>
+          <w:rStyle w:val="NormalTok"/>
+        </w:rPr>
+        <w:t xml:space="preserve">  </w:t>
+      </w:r>
+      <w:r>
+        <w:rPr>
+          <w:rStyle w:val="FunctionTok"/>
+        </w:rPr>
+        <w:t xml:space="preserve">summarize</w:t>
+      </w:r>
+      <w:r>
+        <w:rPr>
+          <w:rStyle w:val="NormalTok"/>
+        </w:rPr>
+        <w:t xml:space="preserve">(</w:t>
+      </w:r>
+      <w:r>
+        <w:rPr>
+          <w:rStyle w:val="AttributeTok"/>
+        </w:rPr>
+        <w:t xml:space="preserve">totalProduction =</w:t>
+      </w:r>
+      <w:r>
+        <w:rPr>
+          <w:rStyle w:val="NormalTok"/>
+        </w:rPr>
+        <w:t xml:space="preserve"> </w:t>
+      </w:r>
+      <w:r>
+        <w:rPr>
+          <w:rStyle w:val="FunctionTok"/>
+        </w:rPr>
+        <w:t xml:space="preserve">sum</w:t>
+      </w:r>
+      <w:r>
+        <w:rPr>
+          <w:rStyle w:val="NormalTok"/>
+        </w:rPr>
+        <w:t xml:space="preserve">(GENERATION_Megawatthours)) </w:t>
+      </w:r>
+      <w:r>
+        <w:rPr>
+          <w:rStyle w:val="SpecialCharTok"/>
+        </w:rPr>
+        <w:t xml:space="preserve">%&gt;%</w:t>
+      </w:r>
+      <w:r>
+        <w:br/>
+      </w:r>
+      <w:r>
+        <w:rPr>
+          <w:rStyle w:val="NormalTok"/>
+        </w:rPr>
+        <w:t xml:space="preserve">  </w:t>
+      </w:r>
+      <w:r>
+        <w:rPr>
+          <w:rStyle w:val="FunctionTok"/>
+        </w:rPr>
+        <w:t xml:space="preserve">filter</w:t>
+      </w:r>
+      <w:r>
+        <w:rPr>
+          <w:rStyle w:val="NormalTok"/>
+        </w:rPr>
+        <w:t xml:space="preserve">(</w:t>
+      </w:r>
+      <w:r>
+        <w:rPr>
+          <w:rStyle w:val="SpecialCharTok"/>
+        </w:rPr>
+        <w:t xml:space="preserve">!</w:t>
+      </w:r>
+      <w:r>
+        <w:rPr>
+          <w:rStyle w:val="NormalTok"/>
+        </w:rPr>
+        <w:t xml:space="preserve">ENERGY_SOURCE</w:t>
+      </w:r>
+      <w:r>
+        <w:rPr>
+          <w:rStyle w:val="SpecialCharTok"/>
+        </w:rPr>
+        <w:t xml:space="preserve">==</w:t>
+      </w:r>
+      <w:r>
+        <w:rPr>
+          <w:rStyle w:val="StringTok"/>
+        </w:rPr>
+        <w:t xml:space="preserve">"Total"</w:t>
+      </w:r>
+      <w:r>
+        <w:rPr>
+          <w:rStyle w:val="NormalTok"/>
+        </w:rPr>
+        <w:t xml:space="preserve">) </w:t>
+      </w:r>
+      <w:r>
+        <w:rPr>
+          <w:rStyle w:val="DocumentationTok"/>
+        </w:rPr>
+        <w:t xml:space="preserve">## remove Total category</w:t>
+      </w:r>
+      <w:r>
+        <w:br/>
+      </w:r>
+      <w:r>
+        <w:rPr>
+          <w:rStyle w:val="DocumentationTok"/>
+        </w:rPr>
+        <w:t xml:space="preserve">##totalBySource</w:t>
+      </w:r>
+      <w:r>
+        <w:br/>
+      </w:r>
+      <w:r>
+        <w:rPr>
+          <w:rStyle w:val="DocumentationTok"/>
+        </w:rPr>
+        <w:t xml:space="preserve">## create bar graph for total production</w:t>
+      </w:r>
+      <w:r>
+        <w:br/>
+      </w:r>
+      <w:r>
+        <w:rPr>
+          <w:rStyle w:val="FunctionTok"/>
+        </w:rPr>
+        <w:t xml:space="preserve">ggplot</w:t>
+      </w:r>
+      <w:r>
+        <w:rPr>
+          <w:rStyle w:val="NormalTok"/>
+        </w:rPr>
+        <w:t xml:space="preserve">(</w:t>
+      </w:r>
+      <w:r>
+        <w:rPr>
+          <w:rStyle w:val="AttributeTok"/>
+        </w:rPr>
+        <w:t xml:space="preserve">data =</w:t>
+      </w:r>
+      <w:r>
+        <w:rPr>
+          <w:rStyle w:val="NormalTok"/>
+        </w:rPr>
+        <w:t xml:space="preserve"> totalBySource) </w:t>
+      </w:r>
+      <w:r>
+        <w:rPr>
+          <w:rStyle w:val="SpecialCharTok"/>
+        </w:rPr>
+        <w:t xml:space="preserve">+</w:t>
+      </w:r>
+      <w:r>
+        <w:br/>
+      </w:r>
+      <w:r>
+        <w:rPr>
+          <w:rStyle w:val="NormalTok"/>
+        </w:rPr>
+        <w:t xml:space="preserve">  </w:t>
+      </w:r>
+      <w:r>
+        <w:rPr>
+          <w:rStyle w:val="FunctionTok"/>
+        </w:rPr>
+        <w:t xml:space="preserve">geom_bar</w:t>
+      </w:r>
+      <w:r>
+        <w:rPr>
+          <w:rStyle w:val="NormalTok"/>
+        </w:rPr>
+        <w:t xml:space="preserve">(</w:t>
+      </w:r>
+      <w:r>
+        <w:rPr>
+          <w:rStyle w:val="FunctionTok"/>
+        </w:rPr>
+        <w:t xml:space="preserve">aes</w:t>
+      </w:r>
+      <w:r>
+        <w:rPr>
+          <w:rStyle w:val="NormalTok"/>
+        </w:rPr>
+        <w:t xml:space="preserve">(</w:t>
+      </w:r>
+      <w:r>
+        <w:rPr>
+          <w:rStyle w:val="AttributeTok"/>
+        </w:rPr>
+        <w:t xml:space="preserve">y =</w:t>
+      </w:r>
+      <w:r>
+        <w:rPr>
+          <w:rStyle w:val="NormalTok"/>
+        </w:rPr>
+        <w:t xml:space="preserve"> </w:t>
+      </w:r>
+      <w:r>
+        <w:rPr>
+          <w:rStyle w:val="FunctionTok"/>
+        </w:rPr>
+        <w:t xml:space="preserve">reorder</w:t>
+      </w:r>
+      <w:r>
+        <w:rPr>
+          <w:rStyle w:val="NormalTok"/>
+        </w:rPr>
+        <w:t xml:space="preserve">(ENERGY_SOURCE, totalProduction), </w:t>
+      </w:r>
+      <w:r>
+        <w:rPr>
+          <w:rStyle w:val="AttributeTok"/>
+        </w:rPr>
+        <w:t xml:space="preserve">x =</w:t>
+      </w:r>
+      <w:r>
+        <w:rPr>
+          <w:rStyle w:val="NormalTok"/>
+        </w:rPr>
+        <w:t xml:space="preserve"> totalProduction), </w:t>
+      </w:r>
+      <w:r>
+        <w:rPr>
+          <w:rStyle w:val="AttributeTok"/>
+        </w:rPr>
+        <w:t xml:space="preserve">stat =</w:t>
+      </w:r>
+      <w:r>
+        <w:rPr>
+          <w:rStyle w:val="NormalTok"/>
+        </w:rPr>
+        <w:t xml:space="preserve"> </w:t>
+      </w:r>
+      <w:r>
+        <w:rPr>
+          <w:rStyle w:val="StringTok"/>
+        </w:rPr>
+        <w:t xml:space="preserve">"identity"</w:t>
+      </w:r>
+      <w:r>
+        <w:rPr>
+          <w:rStyle w:val="NormalTok"/>
+        </w:rPr>
+        <w:t xml:space="preserve">) </w:t>
+      </w:r>
+      <w:r>
+        <w:rPr>
+          <w:rStyle w:val="SpecialCharTok"/>
+        </w:rPr>
+        <w:t xml:space="preserve">+</w:t>
+      </w:r>
+      <w:r>
+        <w:br/>
+      </w:r>
+      <w:r>
+        <w:rPr>
+          <w:rStyle w:val="NormalTok"/>
+        </w:rPr>
+        <w:t xml:space="preserve">  </w:t>
+      </w:r>
+      <w:r>
+        <w:rPr>
+          <w:rStyle w:val="FunctionTok"/>
+        </w:rPr>
+        <w:t xml:space="preserve">labs</w:t>
+      </w:r>
+      <w:r>
+        <w:rPr>
+          <w:rStyle w:val="NormalTok"/>
+        </w:rPr>
+        <w:t xml:space="preserve">(</w:t>
+      </w:r>
+      <w:r>
+        <w:rPr>
+          <w:rStyle w:val="AttributeTok"/>
+        </w:rPr>
+        <w:t xml:space="preserve">title =</w:t>
+      </w:r>
+      <w:r>
+        <w:rPr>
+          <w:rStyle w:val="NormalTok"/>
+        </w:rPr>
+        <w:t xml:space="preserve"> </w:t>
+      </w:r>
+      <w:r>
+        <w:rPr>
+          <w:rStyle w:val="StringTok"/>
+        </w:rPr>
+        <w:t xml:space="preserve">"Total GENERATION_Megawatthours by ENERGY_SOURCE"</w:t>
+      </w:r>
+      <w:r>
+        <w:rPr>
+          <w:rStyle w:val="NormalTok"/>
+        </w:rPr>
+        <w:t xml:space="preserve">,</w:t>
+      </w:r>
+      <w:r>
+        <w:br/>
+      </w:r>
+      <w:r>
+        <w:rPr>
+          <w:rStyle w:val="NormalTok"/>
+        </w:rPr>
+        <w:t xml:space="preserve">       </w:t>
+      </w:r>
+      <w:r>
+        <w:rPr>
+          <w:rStyle w:val="AttributeTok"/>
+        </w:rPr>
+        <w:t xml:space="preserve">x =</w:t>
+      </w:r>
+      <w:r>
+        <w:rPr>
+          <w:rStyle w:val="NormalTok"/>
+        </w:rPr>
+        <w:t xml:space="preserve"> </w:t>
+      </w:r>
+      <w:r>
+        <w:rPr>
+          <w:rStyle w:val="StringTok"/>
+        </w:rPr>
+        <w:t xml:space="preserve">"GENERATION_Megawatthours"</w:t>
+      </w:r>
+      <w:r>
+        <w:rPr>
+          <w:rStyle w:val="NormalTok"/>
+        </w:rPr>
+        <w:t xml:space="preserve">,</w:t>
+      </w:r>
+      <w:r>
+        <w:br/>
+      </w:r>
+      <w:r>
+        <w:rPr>
+          <w:rStyle w:val="NormalTok"/>
+        </w:rPr>
+        <w:t xml:space="preserve">       </w:t>
+      </w:r>
+      <w:r>
+        <w:rPr>
+          <w:rStyle w:val="AttributeTok"/>
+        </w:rPr>
+        <w:t xml:space="preserve">y =</w:t>
+      </w:r>
+      <w:r>
+        <w:rPr>
+          <w:rStyle w:val="NormalTok"/>
+        </w:rPr>
+        <w:t xml:space="preserve"> </w:t>
+      </w:r>
+      <w:r>
+        <w:rPr>
+          <w:rStyle w:val="StringTok"/>
+        </w:rPr>
+        <w:t xml:space="preserve">"ENERGY_SOURCE"</w:t>
+      </w:r>
+      <w:r>
+        <w:rPr>
+          <w:rStyle w:val="NormalTok"/>
+        </w:rPr>
+        <w:t xml:space="preserve">)</w:t>
+      </w:r>
+    </w:p>
+    <w:p>
+      <w:pPr>
+        <w:pStyle w:val="FirstParagraph"/>
+      </w:pPr>
+      <w:r>
+        <w:drawing>
+          <wp:inline>
+            <wp:extent cx="5334000" cy="4267200"/>
+            <wp:effectExtent b="0" l="0" r="0" t="0"/>
+            <wp:docPr descr="" title="" id="52" name="Picture"/>
+            <a:graphic>
+              <a:graphicData uri="http://schemas.openxmlformats.org/drawingml/2006/picture">
+                <pic:pic>
+                  <pic:nvPicPr>
+                    <pic:cNvPr descr="Group-Visualizations-wk7_files/figure-docx/unnamed-chunk-6-1.png" id="53" name="Picture"/>
+                    <pic:cNvPicPr>
+                      <a:picLocks noChangeArrowheads="1" noChangeAspect="1"/>
+                    </pic:cNvPicPr>
+                  </pic:nvPicPr>
+                  <pic:blipFill>
+                    <a:blip r:embed="rId51"/>
+                    <a:stretch>
+                      <a:fillRect/>
+                    </a:stretch>
+                  </pic:blipFill>
+                  <pic:spPr bwMode="auto">
+                    <a:xfrm>
+                      <a:off x="0" y="0"/>
+                      <a:ext cx="5334000" cy="4267200"/>
+                    </a:xfrm>
+                    <a:prstGeom prst="rect">
+                      <a:avLst/>
+                    </a:prstGeom>
+                    <a:noFill/>
+                    <a:ln w="9525">
+                      <a:noFill/>
+                      <a:headEnd/>
+                      <a:tailEnd/>
+                    </a:ln>
+                  </pic:spPr>
+                </pic:pic>
+              </a:graphicData>
+            </a:graphic>
+          </wp:inline>
+        </w:drawing>
+      </w:r>
+    </w:p>
+    <w:bookmarkEnd w:id="54"/>
+    <w:bookmarkStart w:id="55" w:name="Xf80af113a14c74b8b28f76643a2241e42ed5e23"/>
+    <w:p>
+      <w:pPr>
+        <w:pStyle w:val="Heading2"/>
+      </w:pPr>
+      <w:r>
+        <w:t xml:space="preserve">A brief discussion (one or two sentences) of each visualization. In your discussion, interpret the visualization and highlight any interesting patterns or relationships that the visualization reveals.</w:t>
+      </w:r>
+    </w:p>
+    <w:p>
+      <w:pPr>
         <w:numPr>
           <w:ilvl w:val="0"/>
-          <w:numId w:val="1002"/>
+          <w:numId w:val="1004"/>
         </w:numPr>
       </w:pPr>
       <w:r>
-        <w:t xml:space="preserve">STATE vs TYPE_OF_PRODUCER</w:t>
+        <w:t xml:space="preserve">TYPE_OF_PRODUCER vs GENERATION_Megawatthours</w:t>
+      </w:r>
+      <w:r>
+        <w:t xml:space="preserve"> </w:t>
+      </w:r>
+      <w:r>
+        <w:t xml:space="preserve">Graphing the TYPE_OF_PRODUCER by GENERATION shows that electric produces the most for the country, Total Electric Power Industry being the leader.</w:t>
       </w:r>
     </w:p>
     <w:p>
       <w:pPr>
         <w:numPr>
           <w:ilvl w:val="0"/>
-          <w:numId w:val="1002"/>
+          <w:numId w:val="1004"/>
         </w:numPr>
       </w:pPr>
       <w:r>
-        <w:t xml:space="preserve">YEAR vs GENERATION_Megawatthours</w:t>
+        <w:t xml:space="preserve">MONTH vs GENERATION_Megawatthours</w:t>
+      </w:r>
+      <w:r>
+        <w:t xml:space="preserve"> </w:t>
+      </w:r>
+      <w:r>
+        <w:t xml:space="preserve">Graphing the MONTH by GENERATION shows that the months July and August produce the most amount of energy. These are the summer months and weather changes could have increased demand for energy.</w:t>
       </w:r>
     </w:p>
     <w:p>
       <w:pPr>
         <w:numPr>
           <w:ilvl w:val="0"/>
-          <w:numId w:val="1002"/>
+          <w:numId w:val="1004"/>
         </w:numPr>
       </w:pPr>
       <w:r>
-        <w:t xml:space="preserve">STATE VS GENERATION_Megawatthours</w:t>
+        <w:t xml:space="preserve">YEAR vs GENERATION_Megawatthours</w:t>
+      </w:r>
+      <w:r>
+        <w:t xml:space="preserve"> </w:t>
+      </w:r>
+      <w:r>
+        <w:t xml:space="preserve">Graphing YEAR vs GENERATION shows that 2018 procduced the greatest total amount of energy for all states.</w:t>
       </w:r>
     </w:p>
     <w:p>
       <w:pPr>
-        <w:pStyle w:val="FirstParagraph"/>
-      </w:pPr>
-      <w:r>
-        <w:t xml:space="preserve">Graphing STATE vs GENERATION shows Texas is by far the largest energy producer in the country. FL, PA, CA and IL also produce much more energy than other states. Since there are so many states, we will likely need to focus our anaylsis on key states.</w:t>
-      </w:r>
-      <w:r>
-        <w:t xml:space="preserve"> </w:t>
-      </w:r>
-      <w:r>
-        <w:t xml:space="preserve">5. ENERGY_SOURCE vs GENERATION_Megawatthours</w:t>
+        <w:numPr>
+          <w:ilvl w:val="0"/>
+          <w:numId w:val="1004"/>
+        </w:numPr>
+      </w:pPr>
+      <w:r>
+        <w:t xml:space="preserve">STATE VS GENERATION_Megawatthours</w:t>
       </w:r>
     </w:p>
     <w:p>
       <w:pPr>
-        <w:pStyle w:val="BodyText"/>
+        <w:pStyle w:val="FirstParagraph"/>
+      </w:pPr>
+      <w:r>
+        <w:t xml:space="preserve">Graphing STATE vs GENERATION shows Texas is by far the largest energy producer in the country. FL, PA, CA and IL also produce much more energy than other states. Since there are so many states, we will likely need to focus our anaylsis on key states.</w:t>
+      </w:r>
+    </w:p>
+    <w:p>
+      <w:pPr>
+        <w:numPr>
+          <w:ilvl w:val="0"/>
+          <w:numId w:val="1005"/>
+        </w:numPr>
+        <w:pStyle w:val="Compact"/>
+      </w:pPr>
+      <w:r>
+        <w:t xml:space="preserve">ENERGY_SOURCE vs GENERATION_Megawatthours</w:t>
+      </w:r>
+    </w:p>
+    <w:p>
+      <w:pPr>
+        <w:pStyle w:val="FirstParagraph"/>
       </w:pPr>
       <w:r>
         <w:t xml:space="preserve">Graphing the ENERGY_SOURCE by GENERATION shows that there are 5 main energy sources in the US. This will inform which energy sources we want to evelaute in the final report. Unless something interesting is occuring in those 8 categories - it probably isn’t worth including in our analysis.</w:t>
       </w:r>
     </w:p>
-    <w:bookmarkEnd w:id="44"/>
+    <w:bookmarkEnd w:id="55"/>
     <w:sectPr/>
   </w:body>
 </w:document>
@@ -2134,6 +3565,261 @@
     </w:lvl>
     <w:lvl w:ilvl="8">
       <w:start w:val="1"/>
+      <w:numFmt w:val="decimal"/>
+      <w:lvlText w:val="%9."/>
+      <w:lvlJc w:val="left"/>
+      <w:pPr>
+        <w:ind w:left="6480" w:hanging="480"/>
+      </w:pPr>
+    </w:lvl>
+  </w:abstractNum>
+  <w:abstractNum w:abstractNumId="99412">
+    <w:nsid w:val="A99412"/>
+    <w:multiLevelType w:val="multilevel"/>
+    <w:lvl w:ilvl="0">
+      <w:start w:val="2"/>
+      <w:numFmt w:val="decimal"/>
+      <w:lvlText w:val="%1."/>
+      <w:lvlJc w:val="left"/>
+      <w:pPr>
+        <w:ind w:left="720" w:hanging="480"/>
+      </w:pPr>
+    </w:lvl>
+    <w:lvl w:ilvl="1">
+      <w:start w:val="2"/>
+      <w:numFmt w:val="decimal"/>
+      <w:lvlText w:val="%2."/>
+      <w:lvlJc w:val="left"/>
+      <w:pPr>
+        <w:ind w:left="1440" w:hanging="480"/>
+      </w:pPr>
+    </w:lvl>
+    <w:lvl w:ilvl="2">
+      <w:start w:val="2"/>
+      <w:numFmt w:val="decimal"/>
+      <w:lvlText w:val="%3."/>
+      <w:lvlJc w:val="left"/>
+      <w:pPr>
+        <w:ind w:left="2160" w:hanging="480"/>
+      </w:pPr>
+    </w:lvl>
+    <w:lvl w:ilvl="3">
+      <w:start w:val="2"/>
+      <w:numFmt w:val="decimal"/>
+      <w:lvlText w:val="%4."/>
+      <w:lvlJc w:val="left"/>
+      <w:pPr>
+        <w:ind w:left="2880" w:hanging="480"/>
+      </w:pPr>
+    </w:lvl>
+    <w:lvl w:ilvl="4">
+      <w:start w:val="2"/>
+      <w:numFmt w:val="decimal"/>
+      <w:lvlText w:val="%5."/>
+      <w:lvlJc w:val="left"/>
+      <w:pPr>
+        <w:ind w:left="3600" w:hanging="480"/>
+      </w:pPr>
+    </w:lvl>
+    <w:lvl w:ilvl="5">
+      <w:start w:val="2"/>
+      <w:numFmt w:val="decimal"/>
+      <w:lvlText w:val="%6."/>
+      <w:lvlJc w:val="left"/>
+      <w:pPr>
+        <w:ind w:left="4320" w:hanging="480"/>
+      </w:pPr>
+    </w:lvl>
+    <w:lvl w:ilvl="6">
+      <w:start w:val="2"/>
+      <w:numFmt w:val="decimal"/>
+      <w:lvlText w:val="%7."/>
+      <w:lvlJc w:val="left"/>
+      <w:pPr>
+        <w:ind w:left="5040" w:hanging="480"/>
+      </w:pPr>
+    </w:lvl>
+    <w:lvl w:ilvl="7">
+      <w:start w:val="2"/>
+      <w:numFmt w:val="decimal"/>
+      <w:lvlText w:val="%8."/>
+      <w:lvlJc w:val="left"/>
+      <w:pPr>
+        <w:ind w:left="5760" w:hanging="480"/>
+      </w:pPr>
+    </w:lvl>
+    <w:lvl w:ilvl="8">
+      <w:start w:val="2"/>
+      <w:numFmt w:val="decimal"/>
+      <w:lvlText w:val="%9."/>
+      <w:lvlJc w:val="left"/>
+      <w:pPr>
+        <w:ind w:left="6480" w:hanging="480"/>
+      </w:pPr>
+    </w:lvl>
+  </w:abstractNum>
+  <w:abstractNum w:abstractNumId="99413">
+    <w:nsid w:val="A99413"/>
+    <w:multiLevelType w:val="multilevel"/>
+    <w:lvl w:ilvl="0">
+      <w:start w:val="3"/>
+      <w:numFmt w:val="decimal"/>
+      <w:lvlText w:val="%1."/>
+      <w:lvlJc w:val="left"/>
+      <w:pPr>
+        <w:ind w:left="720" w:hanging="480"/>
+      </w:pPr>
+    </w:lvl>
+    <w:lvl w:ilvl="1">
+      <w:start w:val="3"/>
+      <w:numFmt w:val="decimal"/>
+      <w:lvlText w:val="%2."/>
+      <w:lvlJc w:val="left"/>
+      <w:pPr>
+        <w:ind w:left="1440" w:hanging="480"/>
+      </w:pPr>
+    </w:lvl>
+    <w:lvl w:ilvl="2">
+      <w:start w:val="3"/>
+      <w:numFmt w:val="decimal"/>
+      <w:lvlText w:val="%3."/>
+      <w:lvlJc w:val="left"/>
+      <w:pPr>
+        <w:ind w:left="2160" w:hanging="480"/>
+      </w:pPr>
+    </w:lvl>
+    <w:lvl w:ilvl="3">
+      <w:start w:val="3"/>
+      <w:numFmt w:val="decimal"/>
+      <w:lvlText w:val="%4."/>
+      <w:lvlJc w:val="left"/>
+      <w:pPr>
+        <w:ind w:left="2880" w:hanging="480"/>
+      </w:pPr>
+    </w:lvl>
+    <w:lvl w:ilvl="4">
+      <w:start w:val="3"/>
+      <w:numFmt w:val="decimal"/>
+      <w:lvlText w:val="%5."/>
+      <w:lvlJc w:val="left"/>
+      <w:pPr>
+        <w:ind w:left="3600" w:hanging="480"/>
+      </w:pPr>
+    </w:lvl>
+    <w:lvl w:ilvl="5">
+      <w:start w:val="3"/>
+      <w:numFmt w:val="decimal"/>
+      <w:lvlText w:val="%6."/>
+      <w:lvlJc w:val="left"/>
+      <w:pPr>
+        <w:ind w:left="4320" w:hanging="480"/>
+      </w:pPr>
+    </w:lvl>
+    <w:lvl w:ilvl="6">
+      <w:start w:val="3"/>
+      <w:numFmt w:val="decimal"/>
+      <w:lvlText w:val="%7."/>
+      <w:lvlJc w:val="left"/>
+      <w:pPr>
+        <w:ind w:left="5040" w:hanging="480"/>
+      </w:pPr>
+    </w:lvl>
+    <w:lvl w:ilvl="7">
+      <w:start w:val="3"/>
+      <w:numFmt w:val="decimal"/>
+      <w:lvlText w:val="%8."/>
+      <w:lvlJc w:val="left"/>
+      <w:pPr>
+        <w:ind w:left="5760" w:hanging="480"/>
+      </w:pPr>
+    </w:lvl>
+    <w:lvl w:ilvl="8">
+      <w:start w:val="3"/>
+      <w:numFmt w:val="decimal"/>
+      <w:lvlText w:val="%9."/>
+      <w:lvlJc w:val="left"/>
+      <w:pPr>
+        <w:ind w:left="6480" w:hanging="480"/>
+      </w:pPr>
+    </w:lvl>
+  </w:abstractNum>
+  <w:abstractNum w:abstractNumId="99415">
+    <w:nsid w:val="A99415"/>
+    <w:multiLevelType w:val="multilevel"/>
+    <w:lvl w:ilvl="0">
+      <w:start w:val="5"/>
+      <w:numFmt w:val="decimal"/>
+      <w:lvlText w:val="%1."/>
+      <w:lvlJc w:val="left"/>
+      <w:pPr>
+        <w:ind w:left="720" w:hanging="480"/>
+      </w:pPr>
+    </w:lvl>
+    <w:lvl w:ilvl="1">
+      <w:start w:val="5"/>
+      <w:numFmt w:val="decimal"/>
+      <w:lvlText w:val="%2."/>
+      <w:lvlJc w:val="left"/>
+      <w:pPr>
+        <w:ind w:left="1440" w:hanging="480"/>
+      </w:pPr>
+    </w:lvl>
+    <w:lvl w:ilvl="2">
+      <w:start w:val="5"/>
+      <w:numFmt w:val="decimal"/>
+      <w:lvlText w:val="%3."/>
+      <w:lvlJc w:val="left"/>
+      <w:pPr>
+        <w:ind w:left="2160" w:hanging="480"/>
+      </w:pPr>
+    </w:lvl>
+    <w:lvl w:ilvl="3">
+      <w:start w:val="5"/>
+      <w:numFmt w:val="decimal"/>
+      <w:lvlText w:val="%4."/>
+      <w:lvlJc w:val="left"/>
+      <w:pPr>
+        <w:ind w:left="2880" w:hanging="480"/>
+      </w:pPr>
+    </w:lvl>
+    <w:lvl w:ilvl="4">
+      <w:start w:val="5"/>
+      <w:numFmt w:val="decimal"/>
+      <w:lvlText w:val="%5."/>
+      <w:lvlJc w:val="left"/>
+      <w:pPr>
+        <w:ind w:left="3600" w:hanging="480"/>
+      </w:pPr>
+    </w:lvl>
+    <w:lvl w:ilvl="5">
+      <w:start w:val="5"/>
+      <w:numFmt w:val="decimal"/>
+      <w:lvlText w:val="%6."/>
+      <w:lvlJc w:val="left"/>
+      <w:pPr>
+        <w:ind w:left="4320" w:hanging="480"/>
+      </w:pPr>
+    </w:lvl>
+    <w:lvl w:ilvl="6">
+      <w:start w:val="5"/>
+      <w:numFmt w:val="decimal"/>
+      <w:lvlText w:val="%7."/>
+      <w:lvlJc w:val="left"/>
+      <w:pPr>
+        <w:ind w:left="5040" w:hanging="480"/>
+      </w:pPr>
+    </w:lvl>
+    <w:lvl w:ilvl="7">
+      <w:start w:val="5"/>
+      <w:numFmt w:val="decimal"/>
+      <w:lvlText w:val="%8."/>
+      <w:lvlJc w:val="left"/>
+      <w:pPr>
+        <w:ind w:left="5760" w:hanging="480"/>
+      </w:pPr>
+    </w:lvl>
+    <w:lvl w:ilvl="8">
+      <w:start w:val="5"/>
       <w:numFmt w:val="decimal"/>
       <w:lvlText w:val="%9."/>
       <w:lvlJc w:val="left"/>
@@ -2176,6 +3862,66 @@
     </w:lvlOverride>
   </w:num>
   <w:num w:numId="1002">
+    <w:abstractNumId w:val="99412"/>
+    <w:lvlOverride w:ilvl="0">
+      <w:startOverride w:val="2"/>
+    </w:lvlOverride>
+    <w:lvlOverride w:ilvl="1">
+      <w:startOverride w:val="2"/>
+    </w:lvlOverride>
+    <w:lvlOverride w:ilvl="2">
+      <w:startOverride w:val="2"/>
+    </w:lvlOverride>
+    <w:lvlOverride w:ilvl="3">
+      <w:startOverride w:val="2"/>
+    </w:lvlOverride>
+    <w:lvlOverride w:ilvl="4">
+      <w:startOverride w:val="2"/>
+    </w:lvlOverride>
+    <w:lvlOverride w:ilvl="5">
+      <w:startOverride w:val="2"/>
+    </w:lvlOverride>
+    <w:lvlOverride w:ilvl="6">
+      <w:startOverride w:val="2"/>
+    </w:lvlOverride>
+    <w:lvlOverride w:ilvl="7">
+      <w:startOverride w:val="2"/>
+    </w:lvlOverride>
+    <w:lvlOverride w:ilvl="8">
+      <w:startOverride w:val="2"/>
+    </w:lvlOverride>
+  </w:num>
+  <w:num w:numId="1003">
+    <w:abstractNumId w:val="99413"/>
+    <w:lvlOverride w:ilvl="0">
+      <w:startOverride w:val="3"/>
+    </w:lvlOverride>
+    <w:lvlOverride w:ilvl="1">
+      <w:startOverride w:val="3"/>
+    </w:lvlOverride>
+    <w:lvlOverride w:ilvl="2">
+      <w:startOverride w:val="3"/>
+    </w:lvlOverride>
+    <w:lvlOverride w:ilvl="3">
+      <w:startOverride w:val="3"/>
+    </w:lvlOverride>
+    <w:lvlOverride w:ilvl="4">
+      <w:startOverride w:val="3"/>
+    </w:lvlOverride>
+    <w:lvlOverride w:ilvl="5">
+      <w:startOverride w:val="3"/>
+    </w:lvlOverride>
+    <w:lvlOverride w:ilvl="6">
+      <w:startOverride w:val="3"/>
+    </w:lvlOverride>
+    <w:lvlOverride w:ilvl="7">
+      <w:startOverride w:val="3"/>
+    </w:lvlOverride>
+    <w:lvlOverride w:ilvl="8">
+      <w:startOverride w:val="3"/>
+    </w:lvlOverride>
+  </w:num>
+  <w:num w:numId="1004">
     <w:abstractNumId w:val="99411"/>
     <w:lvlOverride w:ilvl="0">
       <w:startOverride w:val="1"/>
@@ -2203,6 +3949,36 @@
     </w:lvlOverride>
     <w:lvlOverride w:ilvl="8">
       <w:startOverride w:val="1"/>
+    </w:lvlOverride>
+  </w:num>
+  <w:num w:numId="1005">
+    <w:abstractNumId w:val="99415"/>
+    <w:lvlOverride w:ilvl="0">
+      <w:startOverride w:val="5"/>
+    </w:lvlOverride>
+    <w:lvlOverride w:ilvl="1">
+      <w:startOverride w:val="5"/>
+    </w:lvlOverride>
+    <w:lvlOverride w:ilvl="2">
+      <w:startOverride w:val="5"/>
+    </w:lvlOverride>
+    <w:lvlOverride w:ilvl="3">
+      <w:startOverride w:val="5"/>
+    </w:lvlOverride>
+    <w:lvlOverride w:ilvl="4">
+      <w:startOverride w:val="5"/>
+    </w:lvlOverride>
+    <w:lvlOverride w:ilvl="5">
+      <w:startOverride w:val="5"/>
+    </w:lvlOverride>
+    <w:lvlOverride w:ilvl="6">
+      <w:startOverride w:val="5"/>
+    </w:lvlOverride>
+    <w:lvlOverride w:ilvl="7">
+      <w:startOverride w:val="5"/>
+    </w:lvlOverride>
+    <w:lvlOverride w:ilvl="8">
+      <w:startOverride w:val="5"/>
     </w:lvlOverride>
   </w:num>
 </w:numbering>

</xml_diff>